<commit_message>
Added to the Phone App manual. Added Info about the screens and the controlls.
</commit_message>
<xml_diff>
--- a/ReceiptRewards.Documentation/Phone App User Manual.docx
+++ b/ReceiptRewards.Documentation/Phone App User Manual.docx
@@ -232,7 +232,7 @@
                 <w:sz w:val="36"/>
                 <w:szCs w:val="36"/>
               </w:rPr>
-              <w:t>8/20/2013</w:t>
+              <w:t>8/21/2013</w:t>
             </w:r>
             <w:r>
               <w:rPr>
@@ -387,7 +387,6 @@
       <w:sdtPr>
         <w:rPr>
           <w:rFonts w:asciiTheme="minorHAnsi" w:eastAsiaTheme="minorHAnsi" w:hAnsiTheme="minorHAnsi" w:cstheme="minorBidi"/>
-          <w:b w:val="0"/>
           <w:bCs/>
           <w:color w:val="auto"/>
           <w:sz w:val="22"/>
@@ -402,6 +401,7 @@
       </w:sdtPr>
       <w:sdtEndPr>
         <w:rPr>
+          <w:b w:val="0"/>
           <w:noProof/>
           <w:color w:val="000000"/>
           <w:lang w:eastAsia="ja-JP"/>
@@ -410,16 +410,9 @@
       <w:sdtContent>
         <w:p>
           <w:pPr>
-            <w:pStyle w:val="TOCHeading"/>
-            <w:spacing w:before="0" w:line="240" w:lineRule="auto"/>
-            <w:rPr>
-              <w:rStyle w:val="Heading1Char"/>
-            </w:rPr>
+            <w:pStyle w:val="Heading1"/>
           </w:pPr>
           <w:r>
-            <w:rPr>
-              <w:rStyle w:val="Heading1Char"/>
-            </w:rPr>
             <w:t>Table of Contents</w:t>
           </w:r>
         </w:p>
@@ -2494,37 +2487,18 @@
     </w:p>
     <w:p>
       <w:pPr>
-        <w:pStyle w:val="TOCHeading"/>
-        <w:pBdr>
-          <w:top w:val="single" w:sz="24" w:space="1" w:color="2B2B2B"/>
-          <w:left w:val="single" w:sz="24" w:space="4" w:color="2B2B2B"/>
-          <w:bottom w:val="single" w:sz="24" w:space="1" w:color="2B2B2B"/>
-          <w:right w:val="single" w:sz="24" w:space="4" w:color="2B2B2B"/>
-        </w:pBdr>
-        <w:shd w:val="clear" w:color="auto" w:fill="2B2B2B"/>
-        <w:spacing w:after="240"/>
-        <w:rPr>
-          <w:color w:val="FFFFFF" w:themeColor="background1"/>
-        </w:rPr>
+        <w:pStyle w:val="Heading1"/>
       </w:pPr>
       <w:bookmarkStart w:id="0" w:name="_Toc363992123"/>
-      <w:bookmarkStart w:id="1" w:name="_GoBack"/>
-      <w:r>
-        <w:rPr>
-          <w:color w:val="FFFFFF" w:themeColor="background1"/>
-        </w:rPr>
+      <w:r>
         <w:lastRenderedPageBreak/>
         <w:t>1</w:t>
       </w:r>
       <w:r>
-        <w:rPr>
-          <w:color w:val="FFFFFF" w:themeColor="background1"/>
-        </w:rPr>
         <w:t>Introduction</w:t>
       </w:r>
       <w:bookmarkEnd w:id="0"/>
     </w:p>
-    <w:bookmarkEnd w:id="1"/>
     <w:p>
       <w:r>
         <w:t>The purpose of this document is to give a tutorial and walkthrough on how to navigate and use the Receipt Reward Application.</w:t>
@@ -2534,53 +2508,53 @@
       <w:pPr>
         <w:pStyle w:val="Heading2"/>
       </w:pPr>
-      <w:bookmarkStart w:id="2" w:name="_Toc363992124"/>
+      <w:bookmarkStart w:id="1" w:name="_Toc363992124"/>
       <w:r>
         <w:t>Intended Audience</w:t>
+      </w:r>
+      <w:bookmarkEnd w:id="1"/>
+    </w:p>
+    <w:p>
+      <w:r>
+        <w:t>This document is intended for any persons who wish to utilize the Phone Application and gain a better understanding of how the screens work. This document is written for people with any degree of familiarity with the application.</w:t>
+      </w:r>
+    </w:p>
+    <w:p>
+      <w:pPr>
+        <w:pStyle w:val="Heading2"/>
+      </w:pPr>
+      <w:bookmarkStart w:id="2" w:name="_Toc363992125"/>
+      <w:r>
+        <w:t>1.</w:t>
+      </w:r>
+      <w:r>
+        <w:t>2</w:t>
+      </w:r>
+      <w:r>
+        <w:t xml:space="preserve"> References</w:t>
       </w:r>
       <w:bookmarkEnd w:id="2"/>
     </w:p>
     <w:p>
       <w:r>
-        <w:t>This document is intended for any persons who wish to utilize the Phone Application and gain a better understanding of how the screens work. This document is written for people with any degree of familiarity with the application.</w:t>
+        <w:t>No references were used.</w:t>
       </w:r>
     </w:p>
     <w:p>
       <w:pPr>
         <w:pStyle w:val="Heading2"/>
       </w:pPr>
-      <w:bookmarkStart w:id="3" w:name="_Toc363992125"/>
-      <w:r>
-        <w:t>1.</w:t>
-      </w:r>
-      <w:r>
-        <w:t>2</w:t>
-      </w:r>
-      <w:r>
-        <w:t xml:space="preserve"> References</w:t>
+      <w:bookmarkStart w:id="3" w:name="_Toc363992126"/>
+      <w:r>
+        <w:t>1.3</w:t>
+      </w:r>
+      <w:r>
+        <w:t xml:space="preserve"> </w:t>
+      </w:r>
+      <w:r>
+        <w:t>Revision History</w:t>
       </w:r>
       <w:bookmarkEnd w:id="3"/>
-    </w:p>
-    <w:p>
-      <w:r>
-        <w:t>No references were used.</w:t>
-      </w:r>
-    </w:p>
-    <w:p>
-      <w:pPr>
-        <w:pStyle w:val="Heading2"/>
-      </w:pPr>
-      <w:bookmarkStart w:id="4" w:name="_Toc363992126"/>
-      <w:r>
-        <w:t>1.3</w:t>
-      </w:r>
-      <w:r>
-        <w:t xml:space="preserve"> </w:t>
-      </w:r>
-      <w:r>
-        <w:t>Revision History</w:t>
-      </w:r>
-      <w:bookmarkEnd w:id="4"/>
     </w:p>
     <w:tbl>
       <w:tblPr>
@@ -2760,26 +2734,9 @@
     </w:p>
     <w:p>
       <w:pPr>
-        <w:pStyle w:val="TOCHeading"/>
-        <w:pBdr>
-          <w:top w:val="single" w:sz="24" w:space="1" w:color="2B2B2B"/>
-          <w:left w:val="single" w:sz="24" w:space="4" w:color="2B2B2B"/>
-          <w:bottom w:val="single" w:sz="24" w:space="1" w:color="2B2B2B"/>
-          <w:right w:val="single" w:sz="24" w:space="4" w:color="2B2B2B"/>
-        </w:pBdr>
-        <w:shd w:val="clear" w:color="auto" w:fill="2B2B2B"/>
-        <w:tabs>
-          <w:tab w:val="left" w:pos="1830"/>
-        </w:tabs>
-        <w:spacing w:after="240"/>
-        <w:rPr>
-          <w:color w:val="FFFFFF" w:themeColor="background1"/>
-        </w:rPr>
-      </w:pPr>
-      <w:r>
-        <w:rPr>
-          <w:color w:val="FFFFFF" w:themeColor="background1"/>
-        </w:rPr>
+        <w:pStyle w:val="Heading1"/>
+      </w:pPr>
+      <w:r>
         <w:lastRenderedPageBreak/>
         <w:t>2 Set Up</w:t>
       </w:r>
@@ -2791,32 +2748,12 @@
     </w:p>
     <w:p>
       <w:pPr>
-        <w:pStyle w:val="TOCHeading"/>
-        <w:pBdr>
-          <w:top w:val="single" w:sz="24" w:space="1" w:color="2B2B2B"/>
-          <w:left w:val="single" w:sz="24" w:space="4" w:color="2B2B2B"/>
-          <w:bottom w:val="single" w:sz="24" w:space="1" w:color="2B2B2B"/>
-          <w:right w:val="single" w:sz="24" w:space="4" w:color="2B2B2B"/>
-        </w:pBdr>
-        <w:shd w:val="clear" w:color="auto" w:fill="2B2B2B"/>
-        <w:tabs>
-          <w:tab w:val="left" w:pos="1830"/>
-        </w:tabs>
-        <w:spacing w:after="240"/>
-        <w:rPr>
-          <w:color w:val="FFFFFF" w:themeColor="background1"/>
-        </w:rPr>
-      </w:pPr>
-      <w:r>
-        <w:rPr>
-          <w:color w:val="FFFFFF" w:themeColor="background1"/>
-        </w:rPr>
+        <w:pStyle w:val="Heading1"/>
+      </w:pPr>
+      <w:r>
         <w:t xml:space="preserve">3 </w:t>
       </w:r>
       <w:r>
-        <w:rPr>
-          <w:color w:val="FFFFFF" w:themeColor="background1"/>
-        </w:rPr>
         <w:t>Navigation Actions</w:t>
       </w:r>
     </w:p>
@@ -2851,7 +2788,7 @@
           <w:lang w:eastAsia="en-US"/>
         </w:rPr>
         <w:drawing>
-          <wp:anchor distT="0" distB="0" distL="114300" distR="114300" simplePos="0" relativeHeight="251656192" behindDoc="1" locked="0" layoutInCell="1" allowOverlap="1" wp14:anchorId="0405D663" wp14:editId="6EFE439E">
+          <wp:anchor distT="0" distB="0" distL="114300" distR="114300" simplePos="0" relativeHeight="251656192" behindDoc="1" locked="0" layoutInCell="1" allowOverlap="1" wp14:anchorId="52D962AA" wp14:editId="78AAFCF4">
             <wp:simplePos x="0" y="0"/>
             <wp:positionH relativeFrom="column">
               <wp:posOffset>3950335</wp:posOffset>
@@ -2932,38 +2869,15 @@
     </w:p>
     <w:p>
       <w:pPr>
-        <w:pStyle w:val="TOCHeading"/>
-        <w:pBdr>
-          <w:top w:val="single" w:sz="24" w:space="1" w:color="2B2B2B"/>
-          <w:left w:val="single" w:sz="24" w:space="4" w:color="2B2B2B"/>
-          <w:bottom w:val="single" w:sz="24" w:space="1" w:color="2B2B2B"/>
-          <w:right w:val="single" w:sz="24" w:space="4" w:color="2B2B2B"/>
-        </w:pBdr>
-        <w:shd w:val="clear" w:color="auto" w:fill="2B2B2B"/>
-        <w:tabs>
-          <w:tab w:val="left" w:pos="1830"/>
-        </w:tabs>
-        <w:spacing w:after="240"/>
-        <w:rPr>
-          <w:color w:val="FFFFFF" w:themeColor="background1"/>
-        </w:rPr>
-      </w:pPr>
-      <w:r>
-        <w:rPr>
-          <w:color w:val="FFFFFF" w:themeColor="background1"/>
-        </w:rPr>
+        <w:pStyle w:val="Heading1"/>
+      </w:pPr>
+      <w:r>
         <w:t>4</w:t>
       </w:r>
       <w:r>
-        <w:rPr>
-          <w:color w:val="FFFFFF" w:themeColor="background1"/>
-        </w:rPr>
         <w:t xml:space="preserve"> </w:t>
       </w:r>
       <w:r>
-        <w:rPr>
-          <w:color w:val="FFFFFF" w:themeColor="background1"/>
-        </w:rPr>
         <w:t>Booting the App</w:t>
       </w:r>
     </w:p>
@@ -2974,37 +2888,22 @@
     </w:p>
     <w:p>
       <w:pPr>
-        <w:pStyle w:val="TOCHeading"/>
-        <w:pBdr>
-          <w:top w:val="single" w:sz="24" w:space="1" w:color="2B2B2B"/>
-          <w:left w:val="single" w:sz="24" w:space="4" w:color="2B2B2B"/>
-          <w:bottom w:val="single" w:sz="24" w:space="1" w:color="2B2B2B"/>
-          <w:right w:val="single" w:sz="24" w:space="4" w:color="2B2B2B"/>
-        </w:pBdr>
-        <w:shd w:val="clear" w:color="auto" w:fill="2B2B2B"/>
-        <w:tabs>
-          <w:tab w:val="left" w:pos="1830"/>
-        </w:tabs>
-        <w:spacing w:after="240"/>
-        <w:rPr>
-          <w:color w:val="FFFFFF" w:themeColor="background1"/>
-        </w:rPr>
+        <w:pStyle w:val="Heading1"/>
       </w:pPr>
       <w:r>
         <w:rPr>
           <w:noProof/>
-          <w:color w:val="FFFFFF" w:themeColor="background1"/>
           <w:lang w:eastAsia="en-US"/>
         </w:rPr>
         <w:lastRenderedPageBreak/>
         <w:drawing>
-          <wp:anchor distT="0" distB="0" distL="114300" distR="114300" simplePos="0" relativeHeight="251657216" behindDoc="1" locked="0" layoutInCell="1" allowOverlap="1" wp14:anchorId="064E70C5" wp14:editId="0A48EDD7">
+          <wp:anchor distT="0" distB="0" distL="114300" distR="114300" simplePos="0" relativeHeight="251657216" behindDoc="1" locked="0" layoutInCell="1" allowOverlap="1" wp14:anchorId="52B71DBE" wp14:editId="55FCDAAA">
             <wp:simplePos x="0" y="0"/>
             <wp:positionH relativeFrom="column">
               <wp:posOffset>-76200</wp:posOffset>
             </wp:positionH>
             <wp:positionV relativeFrom="paragraph">
-              <wp:posOffset>38100</wp:posOffset>
+              <wp:posOffset>5080</wp:posOffset>
             </wp:positionV>
             <wp:extent cx="2493010" cy="4533900"/>
             <wp:effectExtent l="0" t="0" r="0" b="0"/>
@@ -3062,33 +2961,29 @@
         </w:drawing>
       </w:r>
       <w:r>
-        <w:rPr>
-          <w:color w:val="FFFFFF" w:themeColor="background1"/>
-        </w:rPr>
         <w:t xml:space="preserve"> </w:t>
       </w:r>
       <w:r>
-        <w:rPr>
-          <w:color w:val="FFFFFF" w:themeColor="background1"/>
-        </w:rPr>
         <w:t>5</w:t>
       </w:r>
       <w:r>
-        <w:rPr>
-          <w:color w:val="FFFFFF" w:themeColor="background1"/>
-        </w:rPr>
         <w:t xml:space="preserve"> </w:t>
       </w:r>
       <w:r>
-        <w:rPr>
-          <w:color w:val="FFFFFF" w:themeColor="background1"/>
-        </w:rPr>
         <w:t>Splash Screen</w:t>
       </w:r>
     </w:p>
     <w:p>
       <w:r>
-        <w:t>As mentioned in the previous section, after selecting the Receipt Reward application, the application will start up. During the booting process, the splash screen should become visible. This screen has no functionality or interactive aspects to it. It’s only function is to provide the logo of the application. This screen allows for the use to see that the process of the app opening is currently active and that the application will be loaded and ready for use momentarily.</w:t>
+        <w:t xml:space="preserve">As mentioned in the previous section, after selecting </w:t>
+      </w:r>
+      <w:proofErr w:type="gramStart"/>
+      <w:r>
+        <w:t>the</w:t>
+      </w:r>
+      <w:proofErr w:type="gramEnd"/>
+      <w:r>
+        <w:t xml:space="preserve"> Receipt Reward application, the application will start up. During the booting process, the splash screen should become visible. This screen has no functionality or interactive aspects to it. It’s only function is to provide the logo of the application. This screen allows for the use to see that the process of the app opening is currently active and that the application will be loaded and ready for use momentarily.</w:t>
       </w:r>
     </w:p>
     <w:p>
@@ -3098,38 +2993,15 @@
     </w:p>
     <w:p>
       <w:pPr>
-        <w:pStyle w:val="TOCHeading"/>
-        <w:pBdr>
-          <w:top w:val="single" w:sz="24" w:space="1" w:color="2B2B2B"/>
-          <w:left w:val="single" w:sz="24" w:space="4" w:color="2B2B2B"/>
-          <w:bottom w:val="single" w:sz="24" w:space="1" w:color="2B2B2B"/>
-          <w:right w:val="single" w:sz="24" w:space="4" w:color="2B2B2B"/>
-        </w:pBdr>
-        <w:shd w:val="clear" w:color="auto" w:fill="2B2B2B"/>
-        <w:tabs>
-          <w:tab w:val="left" w:pos="1830"/>
-        </w:tabs>
-        <w:spacing w:after="240"/>
-        <w:rPr>
-          <w:color w:val="FFFFFF" w:themeColor="background1"/>
-        </w:rPr>
-      </w:pPr>
-      <w:r>
-        <w:rPr>
-          <w:color w:val="FFFFFF" w:themeColor="background1"/>
-        </w:rPr>
+        <w:pStyle w:val="Heading1"/>
+      </w:pPr>
+      <w:r>
         <w:t>6</w:t>
       </w:r>
       <w:r>
-        <w:rPr>
-          <w:color w:val="FFFFFF" w:themeColor="background1"/>
-        </w:rPr>
         <w:t xml:space="preserve"> </w:t>
       </w:r>
       <w:r>
-        <w:rPr>
-          <w:color w:val="FFFFFF" w:themeColor="background1"/>
-        </w:rPr>
         <w:t>Main Panorama</w:t>
       </w:r>
     </w:p>
@@ -3174,39 +3046,23 @@
         <w:pStyle w:val="Heading2"/>
       </w:pPr>
       <w:r>
-        <w:lastRenderedPageBreak/>
-        <w:t>6</w:t>
-      </w:r>
-      <w:r>
-        <w:t>.1 Quick Start</w:t>
-      </w:r>
-    </w:p>
-    <w:p>
-      <w:r>
-        <w:t xml:space="preserve">The quick start </w:t>
-      </w:r>
-      <w:r>
-        <w:t xml:space="preserve">menu brings the </w:t>
-      </w:r>
-      <w:r>
-        <w:t>functionality that you want directly to you in the fastest way possible.</w:t>
-      </w:r>
-    </w:p>
-    <w:p>
-      <w:r>
-        <w:t>To start a survey, simply type in the company name you would like to fill out a survey for. The results will then display. Next, simply click the company link and you will be sent to the survey page.</w:t>
-      </w:r>
-    </w:p>
-    <w:p>
-      <w:r>
         <w:rPr>
           <w:noProof/>
           <w:lang w:eastAsia="en-US"/>
         </w:rPr>
+        <w:lastRenderedPageBreak/>
         <w:drawing>
-          <wp:inline distT="0" distB="0" distL="0" distR="0" wp14:anchorId="301F8ACC" wp14:editId="451C845C">
-            <wp:extent cx="2490934" cy="4529470"/>
+          <wp:anchor distT="0" distB="0" distL="114300" distR="114300" simplePos="0" relativeHeight="251662336" behindDoc="0" locked="0" layoutInCell="1" allowOverlap="1" wp14:anchorId="605D8106" wp14:editId="7E2BB824">
+            <wp:simplePos x="0" y="0"/>
+            <wp:positionH relativeFrom="column">
+              <wp:posOffset>5080</wp:posOffset>
+            </wp:positionH>
+            <wp:positionV relativeFrom="paragraph">
+              <wp:posOffset>-1270</wp:posOffset>
+            </wp:positionV>
+            <wp:extent cx="2490470" cy="4529455"/>
             <wp:effectExtent l="0" t="0" r="0" b="0"/>
+            <wp:wrapSquare wrapText="bothSides"/>
             <wp:docPr id="74" name="Picture 74"/>
             <wp:cNvGraphicFramePr>
               <a:graphicFrameLocks xmlns:a="http://schemas.openxmlformats.org/drawingml/2006/main" noChangeAspect="1"/>
@@ -3233,7 +3089,7 @@
                   <pic:spPr>
                     <a:xfrm>
                       <a:off x="0" y="0"/>
-                      <a:ext cx="2499836" cy="4545658"/>
+                      <a:ext cx="2490470" cy="4529455"/>
                     </a:xfrm>
                     <a:prstGeom prst="rect">
                       <a:avLst/>
@@ -3242,31 +3098,38 @@
                 </pic:pic>
               </a:graphicData>
             </a:graphic>
-          </wp:inline>
+            <wp14:sizeRelH relativeFrom="page">
+              <wp14:pctWidth>0</wp14:pctWidth>
+            </wp14:sizeRelH>
+            <wp14:sizeRelV relativeFrom="page">
+              <wp14:pctHeight>0</wp14:pctHeight>
+            </wp14:sizeRelV>
+          </wp:anchor>
         </w:drawing>
+      </w:r>
+      <w:r>
+        <w:t>6</w:t>
+      </w:r>
+      <w:r>
+        <w:t>.1 Quick Start</w:t>
       </w:r>
     </w:p>
     <w:p>
-      <w:pPr>
-        <w:pStyle w:val="Heading2"/>
-      </w:pPr>
-      <w:r>
-        <w:lastRenderedPageBreak/>
-        <w:t>6</w:t>
-      </w:r>
-      <w:r>
-        <w:t>.2 Navigation</w:t>
+      <w:r>
+        <w:t xml:space="preserve">The quick start </w:t>
+      </w:r>
+      <w:r>
+        <w:t xml:space="preserve">menu brings the </w:t>
+      </w:r>
+      <w:r>
+        <w:t>functionality that you want directly to you in the fastest way possible.</w:t>
       </w:r>
     </w:p>
     <w:p>
       <w:r>
-        <w:t xml:space="preserve">The navigation menu has a list of </w:t>
+        <w:t>To start a survey, simply type in the company name you would like to fill out a survey for. The results will then display. Next, simply click the company link and you will be sent to the survey page.</w:t>
       </w:r>
     </w:p>
-    <w:p/>
-    <w:p/>
-    <w:p/>
-    <w:p/>
     <w:p/>
     <w:p>
       <w:r>
@@ -3275,9 +3138,17 @@
           <w:lang w:eastAsia="en-US"/>
         </w:rPr>
         <w:drawing>
-          <wp:inline distT="0" distB="0" distL="0" distR="0" wp14:anchorId="6E8B520B" wp14:editId="71D75D64">
-            <wp:extent cx="2536920" cy="4613088"/>
+          <wp:anchor distT="0" distB="0" distL="114300" distR="114300" simplePos="0" relativeHeight="251663360" behindDoc="0" locked="0" layoutInCell="1" allowOverlap="1" wp14:anchorId="6E442BAB" wp14:editId="484C4338">
+            <wp:simplePos x="0" y="0"/>
+            <wp:positionH relativeFrom="column">
+              <wp:posOffset>921385</wp:posOffset>
+            </wp:positionH>
+            <wp:positionV relativeFrom="paragraph">
+              <wp:posOffset>363855</wp:posOffset>
+            </wp:positionV>
+            <wp:extent cx="2536825" cy="4612640"/>
             <wp:effectExtent l="0" t="0" r="0" b="0"/>
+            <wp:wrapSquare wrapText="bothSides"/>
             <wp:docPr id="75" name="Picture 75"/>
             <wp:cNvGraphicFramePr>
               <a:graphicFrameLocks xmlns:a="http://schemas.openxmlformats.org/drawingml/2006/main" noChangeAspect="1"/>
@@ -3304,7 +3175,7 @@
                   <pic:spPr>
                     <a:xfrm>
                       <a:off x="0" y="0"/>
-                      <a:ext cx="2544185" cy="4626298"/>
+                      <a:ext cx="2536825" cy="4612640"/>
                     </a:xfrm>
                     <a:prstGeom prst="rect">
                       <a:avLst/>
@@ -3313,78 +3184,81 @@
                 </pic:pic>
               </a:graphicData>
             </a:graphic>
-          </wp:inline>
+            <wp14:sizeRelH relativeFrom="page">
+              <wp14:pctWidth>0</wp14:pctWidth>
+            </wp14:sizeRelH>
+            <wp14:sizeRelV relativeFrom="page">
+              <wp14:pctHeight>0</wp14:pctHeight>
+            </wp14:sizeRelV>
+          </wp:anchor>
         </w:drawing>
+      </w:r>
+    </w:p>
+    <w:p/>
+    <w:p/>
+    <w:p/>
+    <w:p/>
+    <w:p/>
+    <w:p>
+      <w:pPr>
+        <w:pStyle w:val="Heading2"/>
+      </w:pPr>
+      <w:r>
+        <w:t>6</w:t>
+      </w:r>
+      <w:r>
+        <w:t>.2 Navigation</w:t>
       </w:r>
     </w:p>
     <w:p>
-      <w:pPr>
-        <w:pStyle w:val="Heading1"/>
-        <w:sectPr>
-          <w:type w:val="continuous"/>
-          <w:pgSz w:w="12240" w:h="15840"/>
-          <w:pgMar w:top="1440" w:right="1440" w:bottom="1440" w:left="1440" w:header="288" w:footer="720" w:gutter="0"/>
-          <w:cols w:num="2" w:space="720"/>
-          <w:titlePg/>
-          <w:docGrid w:linePitch="360"/>
-        </w:sectPr>
-      </w:pPr>
+      <w:r>
+        <w:t xml:space="preserve">The navigation menu has a list of </w:t>
+      </w:r>
+      <w:r>
+        <w:t>links to the main functionality of the application.</w:t>
+      </w:r>
     </w:p>
     <w:p>
       <w:pPr>
-        <w:pStyle w:val="TOCHeading"/>
-        <w:pBdr>
-          <w:top w:val="single" w:sz="24" w:space="1" w:color="2B2B2B"/>
-          <w:left w:val="single" w:sz="24" w:space="4" w:color="2B2B2B"/>
-          <w:bottom w:val="single" w:sz="24" w:space="1" w:color="2B2B2B"/>
-          <w:right w:val="single" w:sz="24" w:space="4" w:color="2B2B2B"/>
-        </w:pBdr>
-        <w:shd w:val="clear" w:color="auto" w:fill="2B2B2B"/>
-        <w:tabs>
-          <w:tab w:val="left" w:pos="1830"/>
-        </w:tabs>
-        <w:spacing w:after="240"/>
+        <w:spacing w:after="200" w:line="276" w:lineRule="auto"/>
+        <w:rPr>
+          <w:rFonts w:asciiTheme="majorHAnsi" w:eastAsiaTheme="majorEastAsia" w:hAnsiTheme="majorHAnsi" w:cstheme="majorBidi"/>
+          <w:b/>
+          <w:bCs w:val="0"/>
+          <w:color w:val="FFFFFF" w:themeColor="background1"/>
+          <w:sz w:val="28"/>
+          <w:szCs w:val="28"/>
+        </w:rPr>
+      </w:pPr>
+      <w:r>
         <w:rPr>
           <w:color w:val="FFFFFF" w:themeColor="background1"/>
         </w:rPr>
-      </w:pPr>
-      <w:r>
-        <w:rPr>
-          <w:color w:val="FFFFFF" w:themeColor="background1"/>
-        </w:rPr>
-        <w:lastRenderedPageBreak/>
-        <w:t>7 Browsing Companies</w:t>
+        <w:br w:type="page"/>
       </w:r>
     </w:p>
     <w:p>
-      <w:r>
-        <w:t>To</w:t>
-      </w:r>
-      <w:r>
-        <w:t xml:space="preserve"> </w:t>
-      </w:r>
-      <w:r>
-        <w:t xml:space="preserve">see all the </w:t>
-      </w:r>
-      <w:proofErr w:type="spellStart"/>
-      <w:r>
-        <w:t>comapneis</w:t>
-      </w:r>
-      <w:proofErr w:type="spellEnd"/>
-      <w:r>
-        <w:t xml:space="preserve"> in the </w:t>
-      </w:r>
-    </w:p>
-    <w:p>
+      <w:pPr>
+        <w:pStyle w:val="Heading1"/>
+      </w:pPr>
       <w:r>
         <w:rPr>
           <w:noProof/>
           <w:lang w:eastAsia="en-US"/>
         </w:rPr>
+        <w:lastRenderedPageBreak/>
         <w:drawing>
-          <wp:inline distT="0" distB="0" distL="0" distR="0" wp14:anchorId="6E26A6A8" wp14:editId="5BD4796F">
-            <wp:extent cx="3530531" cy="6419850"/>
+          <wp:anchor distT="0" distB="0" distL="114300" distR="114300" simplePos="0" relativeHeight="251664384" behindDoc="0" locked="0" layoutInCell="1" allowOverlap="1" wp14:anchorId="30BB9E2D" wp14:editId="28AFEE3B">
+            <wp:simplePos x="0" y="0"/>
+            <wp:positionH relativeFrom="column">
+              <wp:posOffset>0</wp:posOffset>
+            </wp:positionH>
+            <wp:positionV relativeFrom="paragraph">
+              <wp:posOffset>-47625</wp:posOffset>
+            </wp:positionV>
+            <wp:extent cx="1971675" cy="3585845"/>
             <wp:effectExtent l="0" t="0" r="0" b="0"/>
+            <wp:wrapSquare wrapText="bothSides"/>
             <wp:docPr id="76" name="Picture 76"/>
             <wp:cNvGraphicFramePr>
               <a:graphicFrameLocks xmlns:a="http://schemas.openxmlformats.org/drawingml/2006/main" noChangeAspect="1"/>
@@ -3411,7 +3285,7 @@
                   <pic:spPr>
                     <a:xfrm>
                       <a:off x="0" y="0"/>
-                      <a:ext cx="3529034" cy="6417128"/>
+                      <a:ext cx="1971675" cy="3585845"/>
                     </a:xfrm>
                     <a:prstGeom prst="rect">
                       <a:avLst/>
@@ -3420,30 +3294,61 @@
                 </pic:pic>
               </a:graphicData>
             </a:graphic>
-          </wp:inline>
+            <wp14:sizeRelH relativeFrom="page">
+              <wp14:pctWidth>0</wp14:pctWidth>
+            </wp14:sizeRelH>
+            <wp14:sizeRelV relativeFrom="page">
+              <wp14:pctHeight>0</wp14:pctHeight>
+            </wp14:sizeRelV>
+          </wp:anchor>
         </w:drawing>
+      </w:r>
+      <w:r>
+        <w:t>7 Browsing Companies</w:t>
       </w:r>
     </w:p>
     <w:p>
+      <w:r>
+        <w:t>The ability to find and learn about new companies is very important aspect to the user. To achieve this, use the Brose Company function. This page is simple a complete list of all the companies that are in the system.</w:t>
+      </w:r>
+    </w:p>
+    <w:p>
+      <w:r>
+        <w:t xml:space="preserve">Each company in the list has been verified to offer the satisfaction surveys and rewards. To learn more about the company, simple click on the company </w:t>
+      </w:r>
+      <w:proofErr w:type="gramStart"/>
+      <w:r>
+        <w:t>name,</w:t>
+      </w:r>
+      <w:proofErr w:type="gramEnd"/>
+      <w:r>
+        <w:t xml:space="preserve"> and that will bring you to the Company Information View. </w:t>
+      </w:r>
+    </w:p>
+    <w:p/>
+    <w:p>
+      <w:pPr>
+        <w:spacing w:after="200" w:line="276" w:lineRule="auto"/>
+        <w:rPr>
+          <w:rFonts w:asciiTheme="majorHAnsi" w:eastAsiaTheme="majorEastAsia" w:hAnsiTheme="majorHAnsi" w:cstheme="majorBidi"/>
+          <w:b/>
+          <w:bCs w:val="0"/>
+          <w:color w:val="FFFFFF" w:themeColor="background1"/>
+          <w:sz w:val="28"/>
+          <w:szCs w:val="28"/>
+        </w:rPr>
+      </w:pPr>
+      <w:r>
+        <w:br w:type="page"/>
+      </w:r>
+    </w:p>
+    <w:p>
       <w:pPr>
         <w:pStyle w:val="Heading1"/>
       </w:pPr>
       <w:r>
         <w:lastRenderedPageBreak/>
         <w:t>8 Company Panorama</w:t>
-      </w:r>
-    </w:p>
-    <w:p>
-      <w:pPr>
-        <w:pStyle w:val="Heading2"/>
-      </w:pPr>
-      <w:r>
-        <w:t>8.1 Company Information</w:t>
-      </w:r>
-    </w:p>
-    <w:p>
-      <w:r>
-        <w:t>The company information page contains details about company. In</w:t>
       </w:r>
     </w:p>
     <w:p>
@@ -3453,9 +3358,17 @@
           <w:lang w:eastAsia="en-US"/>
         </w:rPr>
         <w:drawing>
-          <wp:inline distT="0" distB="0" distL="0" distR="0" wp14:anchorId="67AF8990" wp14:editId="543D4189">
-            <wp:extent cx="2148455" cy="3906708"/>
+          <wp:anchor distT="0" distB="0" distL="114300" distR="114300" simplePos="0" relativeHeight="251665408" behindDoc="0" locked="0" layoutInCell="1" allowOverlap="1" wp14:anchorId="005304A9" wp14:editId="0BE675DB">
+            <wp:simplePos x="0" y="0"/>
+            <wp:positionH relativeFrom="column">
+              <wp:posOffset>4134485</wp:posOffset>
+            </wp:positionH>
+            <wp:positionV relativeFrom="paragraph">
+              <wp:posOffset>414020</wp:posOffset>
+            </wp:positionV>
+            <wp:extent cx="1804670" cy="3282315"/>
             <wp:effectExtent l="0" t="0" r="0" b="0"/>
+            <wp:wrapSquare wrapText="bothSides"/>
             <wp:docPr id="77" name="Picture 77"/>
             <wp:cNvGraphicFramePr>
               <a:graphicFrameLocks xmlns:a="http://schemas.openxmlformats.org/drawingml/2006/main" noChangeAspect="1"/>
@@ -3468,7 +3381,7 @@
                     <pic:cNvPicPr/>
                   </pic:nvPicPr>
                   <pic:blipFill>
-                    <a:blip r:embed="rId19">
+                    <a:blip r:embed="rId19" cstate="print">
                       <a:extLst>
                         <a:ext uri="{28A0092B-C50C-407E-A947-70E740481C1C}">
                           <a14:useLocalDpi xmlns:a14="http://schemas.microsoft.com/office/drawing/2010/main" val="0"/>
@@ -3482,7 +3395,7 @@
                   <pic:spPr>
                     <a:xfrm>
                       <a:off x="0" y="0"/>
-                      <a:ext cx="2150361" cy="3910174"/>
+                      <a:ext cx="1804670" cy="3282315"/>
                     </a:xfrm>
                     <a:prstGeom prst="rect">
                       <a:avLst/>
@@ -3491,9 +3404,135 @@
                 </pic:pic>
               </a:graphicData>
             </a:graphic>
-          </wp:inline>
+            <wp14:sizeRelH relativeFrom="page">
+              <wp14:pctWidth>0</wp14:pctWidth>
+            </wp14:sizeRelH>
+            <wp14:sizeRelV relativeFrom="page">
+              <wp14:pctHeight>0</wp14:pctHeight>
+            </wp14:sizeRelV>
+          </wp:anchor>
         </w:drawing>
       </w:r>
+      <w:r>
+        <w:t>The Company Panorama view contains the information about a company and its corresponding survey.</w:t>
+      </w:r>
+    </w:p>
+    <w:p>
+      <w:pPr>
+        <w:pStyle w:val="Heading2"/>
+      </w:pPr>
+      <w:r>
+        <w:t xml:space="preserve">8.1 </w:t>
+      </w:r>
+      <w:r>
+        <w:t>Company</w:t>
+      </w:r>
+      <w:r>
+        <w:t xml:space="preserve"> Information</w:t>
+      </w:r>
+    </w:p>
+    <w:p>
+      <w:r>
+        <w:t xml:space="preserve">The company information page contains details about company. </w:t>
+      </w:r>
+      <w:r>
+        <w:t>The page contains an elegant picture of the company as well as helpful fact about the company for those who may not be familiar.</w:t>
+      </w:r>
+    </w:p>
+    <w:p>
+      <w:r>
+        <w:t>Some of the categories and facts that you will learn include:</w:t>
+      </w:r>
+    </w:p>
+    <w:p>
+      <w:pPr>
+        <w:pStyle w:val="ListParagraph"/>
+        <w:numPr>
+          <w:ilvl w:val="0"/>
+          <w:numId w:val="17"/>
+        </w:numPr>
+        <w:sectPr>
+          <w:type w:val="continuous"/>
+          <w:pgSz w:w="12240" w:h="15840"/>
+          <w:pgMar w:top="1440" w:right="1440" w:bottom="1440" w:left="1440" w:header="288" w:footer="720" w:gutter="0"/>
+          <w:cols w:space="720"/>
+          <w:titlePg/>
+          <w:docGrid w:linePitch="360"/>
+        </w:sectPr>
+      </w:pPr>
+    </w:p>
+    <w:p>
+      <w:pPr>
+        <w:pStyle w:val="ListParagraph"/>
+        <w:numPr>
+          <w:ilvl w:val="0"/>
+          <w:numId w:val="17"/>
+        </w:numPr>
+      </w:pPr>
+      <w:r>
+        <w:lastRenderedPageBreak/>
+        <w:t xml:space="preserve">Business </w:t>
+      </w:r>
+      <w:r>
+        <w:t>T</w:t>
+      </w:r>
+      <w:r>
+        <w:t>ype</w:t>
+      </w:r>
+    </w:p>
+    <w:p>
+      <w:pPr>
+        <w:pStyle w:val="ListParagraph"/>
+        <w:numPr>
+          <w:ilvl w:val="0"/>
+          <w:numId w:val="17"/>
+        </w:numPr>
+      </w:pPr>
+      <w:r>
+        <w:t>Locations</w:t>
+      </w:r>
+    </w:p>
+    <w:p>
+      <w:pPr>
+        <w:pStyle w:val="ListParagraph"/>
+        <w:numPr>
+          <w:ilvl w:val="0"/>
+          <w:numId w:val="17"/>
+        </w:numPr>
+      </w:pPr>
+      <w:r>
+        <w:lastRenderedPageBreak/>
+        <w:t>Website</w:t>
+      </w:r>
+    </w:p>
+    <w:p>
+      <w:pPr>
+        <w:pStyle w:val="ListParagraph"/>
+        <w:numPr>
+          <w:ilvl w:val="0"/>
+          <w:numId w:val="17"/>
+        </w:numPr>
+      </w:pPr>
+      <w:r>
+        <w:t>Founding Year</w:t>
+      </w:r>
+    </w:p>
+    <w:p>
+      <w:pPr>
+        <w:pStyle w:val="ListParagraph"/>
+        <w:ind w:left="360"/>
+        <w:sectPr>
+          <w:type w:val="continuous"/>
+          <w:pgSz w:w="12240" w:h="15840"/>
+          <w:pgMar w:top="1440" w:right="1440" w:bottom="1440" w:left="1440" w:header="288" w:footer="720" w:gutter="0"/>
+          <w:cols w:num="2" w:space="432" w:equalWidth="0">
+            <w:col w:w="2448" w:space="432"/>
+            <w:col w:w="6480"/>
+          </w:cols>
+          <w:titlePg/>
+          <w:docGrid w:linePitch="360"/>
+        </w:sectPr>
+      </w:pPr>
     </w:p>
     <w:p>
       <w:pPr>
@@ -3504,14 +3543,15 @@
           <w:noProof/>
           <w:lang w:eastAsia="en-US"/>
         </w:rPr>
+        <w:lastRenderedPageBreak/>
         <w:drawing>
-          <wp:anchor distT="0" distB="0" distL="114300" distR="114300" simplePos="0" relativeHeight="251658240" behindDoc="1" locked="0" layoutInCell="1" allowOverlap="1" wp14:anchorId="4D081802" wp14:editId="4A8DEC80">
+          <wp:anchor distT="0" distB="0" distL="114300" distR="114300" simplePos="0" relativeHeight="251658240" behindDoc="1" locked="0" layoutInCell="1" allowOverlap="1" wp14:anchorId="0CB12DCE" wp14:editId="0436E5EC">
             <wp:simplePos x="0" y="0"/>
             <wp:positionH relativeFrom="column">
-              <wp:posOffset>0</wp:posOffset>
+              <wp:posOffset>2540</wp:posOffset>
             </wp:positionH>
             <wp:positionV relativeFrom="paragraph">
-              <wp:posOffset>-635</wp:posOffset>
+              <wp:posOffset>151130</wp:posOffset>
             </wp:positionV>
             <wp:extent cx="2073275" cy="3769995"/>
             <wp:effectExtent l="0" t="0" r="0" b="0"/>
@@ -3580,41 +3620,20 @@
         <w:t>.</w:t>
       </w:r>
     </w:p>
-    <w:p/>
     <w:p>
       <w:pPr>
-        <w:pStyle w:val="Heading1"/>
-      </w:pPr>
+        <w:spacing w:after="200" w:line="276" w:lineRule="auto"/>
+      </w:pPr>
+      <w:r>
+        <w:br w:type="page"/>
+      </w:r>
     </w:p>
     <w:p>
       <w:pPr>
         <w:pStyle w:val="Heading1"/>
-      </w:pPr>
-    </w:p>
-    <w:p>
-      <w:pPr>
-        <w:pStyle w:val="Heading1"/>
-      </w:pPr>
-    </w:p>
-    <w:p>
-      <w:pPr>
-        <w:spacing w:after="200" w:line="276" w:lineRule="auto"/>
         <w:rPr>
-          <w:rFonts w:asciiTheme="majorHAnsi" w:eastAsiaTheme="majorEastAsia" w:hAnsiTheme="majorHAnsi" w:cstheme="majorBidi"/>
-          <w:b/>
-          <w:bCs w:val="0"/>
           <w:color w:val="102600" w:themeColor="accent1" w:themeShade="BF"/>
-          <w:sz w:val="28"/>
-          <w:szCs w:val="28"/>
         </w:rPr>
-      </w:pPr>
-      <w:r>
-        <w:br w:type="page"/>
-      </w:r>
-    </w:p>
-    <w:p>
-      <w:pPr>
-        <w:pStyle w:val="Heading1"/>
       </w:pPr>
       <w:r>
         <w:lastRenderedPageBreak/>
@@ -3640,48 +3659,46 @@
     </w:p>
     <w:p>
       <w:r>
-        <w:rPr>
-          <w:highlight w:val="yellow"/>
-        </w:rPr>
-        <w:t xml:space="preserve">@TODO: Say the </w:t>
-      </w:r>
-      <w:proofErr w:type="spellStart"/>
-      <w:r>
-        <w:rPr>
-          <w:highlight w:val="yellow"/>
-        </w:rPr>
-        <w:t>jist</w:t>
-      </w:r>
-      <w:proofErr w:type="spellEnd"/>
-      <w:r>
-        <w:rPr>
-          <w:highlight w:val="yellow"/>
-        </w:rPr>
-        <w:t xml:space="preserve"> of the surveys</w:t>
+        <w:t xml:space="preserve">The survey structure is very </w:t>
+      </w:r>
+      <w:r>
+        <w:t>self-intuitive</w:t>
+      </w:r>
+      <w:r>
+        <w:t>. When you start the survey, you will be immediately given the first question. None of the, are you ready to take the survey nonsense. We get straight to the point to get you done faster and get the reward in your hand sooner</w:t>
       </w:r>
     </w:p>
     <w:p>
-      <w:pPr>
-        <w:pStyle w:val="Heading2"/>
-      </w:pPr>
-      <w:r>
-        <w:t>9.2 Form Elements</w:t>
+      <w:r>
+        <w:t>In addition, we don’t use any backwards navigation through the survey. The back button on the phone will take you back to the company page. But be careful, as we currently do not save your answers for you. So</w:t>
+      </w:r>
+      <w:r>
+        <w:t>, please</w:t>
+      </w:r>
+      <w:r>
+        <w:t xml:space="preserve"> use with caution.</w:t>
       </w:r>
     </w:p>
     <w:p>
       <w:pPr>
-        <w:pStyle w:val="Heading3"/>
-      </w:pPr>
-      <w:r>
-        <w:t>9.2.1 Labels</w:t>
+        <w:pStyle w:val="Heading2"/>
+      </w:pPr>
+      <w:r>
+        <w:t>9.2 Form Elements</w:t>
       </w:r>
     </w:p>
     <w:p>
       <w:r>
-        <w:rPr>
-          <w:highlight w:val="yellow"/>
-        </w:rPr>
-        <w:t>@TODO: Screenshot of Labels</w:t>
+        <w:t xml:space="preserve">In order to make the process of filling out the application, we’ve focused on using the most intuitive form elements. By doing this, we make it as easy as possible </w:t>
+      </w:r>
+      <w:r>
+        <w:t>for</w:t>
+      </w:r>
+      <w:r>
+        <w:t xml:space="preserve"> </w:t>
+      </w:r>
+      <w:r>
+        <w:t>input.</w:t>
       </w:r>
     </w:p>
     <w:p>
@@ -3689,21 +3706,74 @@
         <w:pStyle w:val="Heading3"/>
       </w:pPr>
       <w:r>
-        <w:lastRenderedPageBreak/>
-        <w:t>9.2.2 Textbox and Textareas</w:t>
+        <w:t>9.2.1 Labels</w:t>
       </w:r>
     </w:p>
     <w:p>
+      <w:r>
+        <w:t>Labels are a useful element that is used to display the question to you.</w:t>
+      </w:r>
+    </w:p>
+    <w:p>
+      <w:pPr>
+        <w:spacing w:after="200" w:line="276" w:lineRule="auto"/>
+      </w:pPr>
+      <w:r>
+        <w:br w:type="page"/>
+      </w:r>
+    </w:p>
+    <w:p>
+      <w:pPr>
+        <w:pStyle w:val="Heading3"/>
+      </w:pPr>
+      <w:r>
+        <w:lastRenderedPageBreak/>
+        <w:t xml:space="preserve">9.2.2 Textbox and </w:t>
+      </w:r>
+      <w:proofErr w:type="spellStart"/>
+      <w:r>
+        <w:t>Textareas</w:t>
+      </w:r>
+      <w:proofErr w:type="spellEnd"/>
+    </w:p>
+    <w:p>
+      <w:pPr>
+        <w:spacing w:after="200" w:line="276" w:lineRule="auto"/>
+      </w:pPr>
+      <w:r>
+        <w:t xml:space="preserve">The Textbox and </w:t>
+      </w:r>
+      <w:proofErr w:type="spellStart"/>
+      <w:r>
+        <w:t>Textarea</w:t>
+      </w:r>
+      <w:proofErr w:type="spellEnd"/>
+      <w:r>
+        <w:t xml:space="preserve"> controls are a great way to get input from you. Typically, these controls are used on questions that are intended to be open ended or fact of some kind. You can see below examples of both input elements and how they display on the field.</w:t>
+      </w:r>
+    </w:p>
+    <w:p>
+      <w:pPr>
+        <w:spacing w:after="200" w:line="276" w:lineRule="auto"/>
+      </w:pPr>
       <w:r>
         <w:rPr>
           <w:noProof/>
           <w:lang w:eastAsia="en-US"/>
         </w:rPr>
         <w:drawing>
-          <wp:inline distT="0" distB="0" distL="0" distR="0" wp14:anchorId="7E06BE1A" wp14:editId="63B7EC2C">
-            <wp:extent cx="2889598" cy="5254389"/>
+          <wp:anchor distT="0" distB="0" distL="114300" distR="114300" simplePos="0" relativeHeight="251667456" behindDoc="0" locked="0" layoutInCell="1" allowOverlap="1" wp14:anchorId="7C063F41" wp14:editId="16B5A251">
+            <wp:simplePos x="0" y="0"/>
+            <wp:positionH relativeFrom="column">
+              <wp:posOffset>3801110</wp:posOffset>
+            </wp:positionH>
+            <wp:positionV relativeFrom="paragraph">
+              <wp:posOffset>403225</wp:posOffset>
+            </wp:positionV>
+            <wp:extent cx="1504950" cy="2738120"/>
             <wp:effectExtent l="0" t="0" r="0" b="0"/>
-            <wp:docPr id="79" name="Picture 79"/>
+            <wp:wrapSquare wrapText="bothSides"/>
+            <wp:docPr id="80" name="Picture 80"/>
             <wp:cNvGraphicFramePr>
               <a:graphicFrameLocks xmlns:a="http://schemas.openxmlformats.org/drawingml/2006/main" noChangeAspect="1"/>
             </wp:cNvGraphicFramePr>
@@ -3711,11 +3781,11 @@
               <a:graphicData uri="http://schemas.openxmlformats.org/drawingml/2006/picture">
                 <pic:pic xmlns:pic="http://schemas.openxmlformats.org/drawingml/2006/picture">
                   <pic:nvPicPr>
-                    <pic:cNvPr id="0" name="Phone_06.png"/>
+                    <pic:cNvPr id="0" name="Phone_07.png"/>
                     <pic:cNvPicPr/>
                   </pic:nvPicPr>
                   <pic:blipFill>
-                    <a:blip r:embed="rId21">
+                    <a:blip r:embed="rId21" cstate="print">
                       <a:extLst>
                         <a:ext uri="{28A0092B-C50C-407E-A947-70E740481C1C}">
                           <a14:useLocalDpi xmlns:a14="http://schemas.microsoft.com/office/drawing/2010/main" val="0"/>
@@ -3729,7 +3799,7 @@
                   <pic:spPr>
                     <a:xfrm>
                       <a:off x="0" y="0"/>
-                      <a:ext cx="2890065" cy="5255237"/>
+                      <a:ext cx="1504950" cy="2738120"/>
                     </a:xfrm>
                     <a:prstGeom prst="rect">
                       <a:avLst/>
@@ -3738,7 +3808,13 @@
                 </pic:pic>
               </a:graphicData>
             </a:graphic>
-          </wp:inline>
+            <wp14:sizeRelH relativeFrom="page">
+              <wp14:pctWidth>0</wp14:pctWidth>
+            </wp14:sizeRelH>
+            <wp14:sizeRelV relativeFrom="page">
+              <wp14:pctHeight>0</wp14:pctHeight>
+            </wp14:sizeRelV>
+          </wp:anchor>
         </w:drawing>
       </w:r>
       <w:r>
@@ -3746,12 +3822,19 @@
           <w:noProof/>
           <w:lang w:eastAsia="en-US"/>
         </w:rPr>
-        <w:lastRenderedPageBreak/>
         <w:drawing>
-          <wp:inline distT="0" distB="0" distL="0" distR="0" wp14:anchorId="21EC3013" wp14:editId="7CFD0571">
-            <wp:extent cx="3122266" cy="5677469"/>
+          <wp:anchor distT="0" distB="0" distL="114300" distR="114300" simplePos="0" relativeHeight="251666432" behindDoc="0" locked="0" layoutInCell="1" allowOverlap="1" wp14:anchorId="55F15C25" wp14:editId="2768D6D4">
+            <wp:simplePos x="0" y="0"/>
+            <wp:positionH relativeFrom="column">
+              <wp:posOffset>543560</wp:posOffset>
+            </wp:positionH>
+            <wp:positionV relativeFrom="paragraph">
+              <wp:posOffset>421005</wp:posOffset>
+            </wp:positionV>
+            <wp:extent cx="1504950" cy="2738120"/>
             <wp:effectExtent l="0" t="0" r="0" b="0"/>
-            <wp:docPr id="80" name="Picture 80"/>
+            <wp:wrapSquare wrapText="bothSides"/>
+            <wp:docPr id="79" name="Picture 79"/>
             <wp:cNvGraphicFramePr>
               <a:graphicFrameLocks xmlns:a="http://schemas.openxmlformats.org/drawingml/2006/main" noChangeAspect="1"/>
             </wp:cNvGraphicFramePr>
@@ -3759,11 +3842,11 @@
               <a:graphicData uri="http://schemas.openxmlformats.org/drawingml/2006/picture">
                 <pic:pic xmlns:pic="http://schemas.openxmlformats.org/drawingml/2006/picture">
                   <pic:nvPicPr>
-                    <pic:cNvPr id="0" name="Phone_07.png"/>
+                    <pic:cNvPr id="0" name="Phone_06.png"/>
                     <pic:cNvPicPr/>
                   </pic:nvPicPr>
                   <pic:blipFill>
-                    <a:blip r:embed="rId22">
+                    <a:blip r:embed="rId22" cstate="print">
                       <a:extLst>
                         <a:ext uri="{28A0092B-C50C-407E-A947-70E740481C1C}">
                           <a14:useLocalDpi xmlns:a14="http://schemas.microsoft.com/office/drawing/2010/main" val="0"/>
@@ -3777,7 +3860,7 @@
                   <pic:spPr>
                     <a:xfrm>
                       <a:off x="0" y="0"/>
-                      <a:ext cx="3122533" cy="5677955"/>
+                      <a:ext cx="1504950" cy="2738120"/>
                     </a:xfrm>
                     <a:prstGeom prst="rect">
                       <a:avLst/>
@@ -3786,7 +3869,13 @@
                 </pic:pic>
               </a:graphicData>
             </a:graphic>
-          </wp:inline>
+            <wp14:sizeRelH relativeFrom="page">
+              <wp14:pctWidth>0</wp14:pctWidth>
+            </wp14:sizeRelH>
+            <wp14:sizeRelV relativeFrom="page">
+              <wp14:pctHeight>0</wp14:pctHeight>
+            </wp14:sizeRelV>
+          </wp:anchor>
         </w:drawing>
       </w:r>
       <w:r>
@@ -3794,11 +3883,86 @@
           <w:noProof/>
           <w:lang w:eastAsia="en-US"/>
         </w:rPr>
-        <w:lastRenderedPageBreak/>
         <w:drawing>
-          <wp:inline distT="0" distB="0" distL="0" distR="0" wp14:anchorId="11C6B744" wp14:editId="0F715EE2">
-            <wp:extent cx="2933793" cy="5334752"/>
+          <wp:anchor distT="0" distB="0" distL="114300" distR="114300" simplePos="0" relativeHeight="251669504" behindDoc="0" locked="0" layoutInCell="1" allowOverlap="1" wp14:anchorId="140B0222" wp14:editId="055D90EC">
+            <wp:simplePos x="0" y="0"/>
+            <wp:positionH relativeFrom="column">
+              <wp:posOffset>2483485</wp:posOffset>
+            </wp:positionH>
+            <wp:positionV relativeFrom="paragraph">
+              <wp:posOffset>1006475</wp:posOffset>
+            </wp:positionV>
+            <wp:extent cx="983615" cy="1434465"/>
+            <wp:effectExtent l="228600" t="0" r="26035" b="0"/>
+            <wp:wrapNone/>
+            <wp:docPr id="1" name="Picture 1"/>
+            <wp:cNvGraphicFramePr>
+              <a:graphicFrameLocks xmlns:a="http://schemas.openxmlformats.org/drawingml/2006/main" noChangeAspect="1"/>
+            </wp:cNvGraphicFramePr>
+            <a:graphic xmlns:a="http://schemas.openxmlformats.org/drawingml/2006/main">
+              <a:graphicData uri="http://schemas.openxmlformats.org/drawingml/2006/picture">
+                <pic:pic xmlns:pic="http://schemas.openxmlformats.org/drawingml/2006/picture">
+                  <pic:nvPicPr>
+                    <pic:cNvPr id="0" name="Picture 74"/>
+                    <pic:cNvPicPr>
+                      <a:picLocks noChangeAspect="1" noChangeArrowheads="1"/>
+                    </pic:cNvPicPr>
+                  </pic:nvPicPr>
+                  <pic:blipFill>
+                    <a:blip r:embed="rId23">
+                      <a:extLst>
+                        <a:ext uri="{28A0092B-C50C-407E-A947-70E740481C1C}">
+                          <a14:useLocalDpi xmlns:a14="http://schemas.microsoft.com/office/drawing/2010/main" val="0"/>
+                        </a:ext>
+                      </a:extLst>
+                    </a:blip>
+                    <a:srcRect/>
+                    <a:stretch>
+                      <a:fillRect/>
+                    </a:stretch>
+                  </pic:blipFill>
+                  <pic:spPr bwMode="auto">
+                    <a:xfrm rot="16200000">
+                      <a:off x="0" y="0"/>
+                      <a:ext cx="983615" cy="1434465"/>
+                    </a:xfrm>
+                    <a:prstGeom prst="rect">
+                      <a:avLst/>
+                    </a:prstGeom>
+                    <a:noFill/>
+                    <a:ln>
+                      <a:noFill/>
+                    </a:ln>
+                  </pic:spPr>
+                </pic:pic>
+              </a:graphicData>
+            </a:graphic>
+            <wp14:sizeRelH relativeFrom="page">
+              <wp14:pctWidth>0</wp14:pctWidth>
+            </wp14:sizeRelH>
+            <wp14:sizeRelV relativeFrom="page">
+              <wp14:pctHeight>0</wp14:pctHeight>
+            </wp14:sizeRelV>
+          </wp:anchor>
+        </w:drawing>
+      </w:r>
+      <w:r>
+        <w:rPr>
+          <w:noProof/>
+          <w:lang w:eastAsia="en-US"/>
+        </w:rPr>
+        <w:drawing>
+          <wp:anchor distT="0" distB="0" distL="114300" distR="114300" simplePos="0" relativeHeight="251671552" behindDoc="0" locked="0" layoutInCell="1" allowOverlap="1" wp14:anchorId="46EDA654" wp14:editId="2612BDFB">
+            <wp:simplePos x="0" y="0"/>
+            <wp:positionH relativeFrom="column">
+              <wp:posOffset>547370</wp:posOffset>
+            </wp:positionH>
+            <wp:positionV relativeFrom="paragraph">
+              <wp:posOffset>3683000</wp:posOffset>
+            </wp:positionV>
+            <wp:extent cx="1494155" cy="2717165"/>
             <wp:effectExtent l="0" t="0" r="0" b="0"/>
+            <wp:wrapSquare wrapText="bothSides"/>
             <wp:docPr id="81" name="Picture 81"/>
             <wp:cNvGraphicFramePr>
               <a:graphicFrameLocks xmlns:a="http://schemas.openxmlformats.org/drawingml/2006/main" noChangeAspect="1"/>
@@ -3811,7 +3975,7 @@
                     <pic:cNvPicPr/>
                   </pic:nvPicPr>
                   <pic:blipFill>
-                    <a:blip r:embed="rId23">
+                    <a:blip r:embed="rId24" cstate="print">
                       <a:extLst>
                         <a:ext uri="{28A0092B-C50C-407E-A947-70E740481C1C}">
                           <a14:useLocalDpi xmlns:a14="http://schemas.microsoft.com/office/drawing/2010/main" val="0"/>
@@ -3825,7 +3989,7 @@
                   <pic:spPr>
                     <a:xfrm>
                       <a:off x="0" y="0"/>
-                      <a:ext cx="2934044" cy="5335209"/>
+                      <a:ext cx="1494155" cy="2717165"/>
                     </a:xfrm>
                     <a:prstGeom prst="rect">
                       <a:avLst/>
@@ -3834,7 +3998,13 @@
                 </pic:pic>
               </a:graphicData>
             </a:graphic>
-          </wp:inline>
+            <wp14:sizeRelH relativeFrom="page">
+              <wp14:pctWidth>0</wp14:pctWidth>
+            </wp14:sizeRelH>
+            <wp14:sizeRelV relativeFrom="page">
+              <wp14:pctHeight>0</wp14:pctHeight>
+            </wp14:sizeRelV>
+          </wp:anchor>
         </w:drawing>
       </w:r>
       <w:r>
@@ -3842,11 +4012,86 @@
           <w:noProof/>
           <w:lang w:eastAsia="en-US"/>
         </w:rPr>
-        <w:lastRenderedPageBreak/>
         <w:drawing>
-          <wp:inline distT="0" distB="0" distL="0" distR="0" wp14:anchorId="0B51B9E7" wp14:editId="5955966D">
-            <wp:extent cx="3490033" cy="6346209"/>
+          <wp:anchor distT="0" distB="0" distL="114300" distR="114300" simplePos="0" relativeHeight="251673600" behindDoc="0" locked="0" layoutInCell="1" allowOverlap="1" wp14:anchorId="123F60CA" wp14:editId="2470DB1C">
+            <wp:simplePos x="0" y="0"/>
+            <wp:positionH relativeFrom="column">
+              <wp:posOffset>2402840</wp:posOffset>
+            </wp:positionH>
+            <wp:positionV relativeFrom="paragraph">
+              <wp:posOffset>4098290</wp:posOffset>
+            </wp:positionV>
+            <wp:extent cx="1011555" cy="1497330"/>
+            <wp:effectExtent l="247650" t="0" r="55245" b="0"/>
+            <wp:wrapNone/>
+            <wp:docPr id="2" name="Picture 2"/>
+            <wp:cNvGraphicFramePr>
+              <a:graphicFrameLocks xmlns:a="http://schemas.openxmlformats.org/drawingml/2006/main" noChangeAspect="1"/>
+            </wp:cNvGraphicFramePr>
+            <a:graphic xmlns:a="http://schemas.openxmlformats.org/drawingml/2006/main">
+              <a:graphicData uri="http://schemas.openxmlformats.org/drawingml/2006/picture">
+                <pic:pic xmlns:pic="http://schemas.openxmlformats.org/drawingml/2006/picture">
+                  <pic:nvPicPr>
+                    <pic:cNvPr id="0" name="Picture 75"/>
+                    <pic:cNvPicPr>
+                      <a:picLocks noChangeAspect="1" noChangeArrowheads="1"/>
+                    </pic:cNvPicPr>
+                  </pic:nvPicPr>
+                  <pic:blipFill>
+                    <a:blip r:embed="rId25">
+                      <a:extLst>
+                        <a:ext uri="{28A0092B-C50C-407E-A947-70E740481C1C}">
+                          <a14:useLocalDpi xmlns:a14="http://schemas.microsoft.com/office/drawing/2010/main" val="0"/>
+                        </a:ext>
+                      </a:extLst>
+                    </a:blip>
+                    <a:srcRect/>
+                    <a:stretch>
+                      <a:fillRect/>
+                    </a:stretch>
+                  </pic:blipFill>
+                  <pic:spPr bwMode="auto">
+                    <a:xfrm rot="5400000">
+                      <a:off x="0" y="0"/>
+                      <a:ext cx="1011555" cy="1497330"/>
+                    </a:xfrm>
+                    <a:prstGeom prst="rect">
+                      <a:avLst/>
+                    </a:prstGeom>
+                    <a:noFill/>
+                    <a:ln>
+                      <a:noFill/>
+                    </a:ln>
+                  </pic:spPr>
+                </pic:pic>
+              </a:graphicData>
+            </a:graphic>
+            <wp14:sizeRelH relativeFrom="page">
+              <wp14:pctWidth>0</wp14:pctWidth>
+            </wp14:sizeRelH>
+            <wp14:sizeRelV relativeFrom="page">
+              <wp14:pctHeight>0</wp14:pctHeight>
+            </wp14:sizeRelV>
+          </wp:anchor>
+        </w:drawing>
+      </w:r>
+      <w:r>
+        <w:rPr>
+          <w:noProof/>
+          <w:lang w:eastAsia="en-US"/>
+        </w:rPr>
+        <w:drawing>
+          <wp:anchor distT="0" distB="0" distL="114300" distR="114300" simplePos="0" relativeHeight="251670528" behindDoc="0" locked="0" layoutInCell="1" allowOverlap="1" wp14:anchorId="7C39CD93" wp14:editId="5090852D">
+            <wp:simplePos x="0" y="0"/>
+            <wp:positionH relativeFrom="column">
+              <wp:posOffset>3776345</wp:posOffset>
+            </wp:positionH>
+            <wp:positionV relativeFrom="paragraph">
+              <wp:posOffset>3664585</wp:posOffset>
+            </wp:positionV>
+            <wp:extent cx="1517650" cy="2760345"/>
             <wp:effectExtent l="0" t="0" r="0" b="0"/>
+            <wp:wrapSquare wrapText="bothSides"/>
             <wp:docPr id="82" name="Picture 82"/>
             <wp:cNvGraphicFramePr>
               <a:graphicFrameLocks xmlns:a="http://schemas.openxmlformats.org/drawingml/2006/main" noChangeAspect="1"/>
@@ -3859,7 +4104,7 @@
                     <pic:cNvPicPr/>
                   </pic:nvPicPr>
                   <pic:blipFill>
-                    <a:blip r:embed="rId24">
+                    <a:blip r:embed="rId26" cstate="print">
                       <a:extLst>
                         <a:ext uri="{28A0092B-C50C-407E-A947-70E740481C1C}">
                           <a14:useLocalDpi xmlns:a14="http://schemas.microsoft.com/office/drawing/2010/main" val="0"/>
@@ -3873,7 +4118,7 @@
                   <pic:spPr>
                     <a:xfrm>
                       <a:off x="0" y="0"/>
-                      <a:ext cx="3490332" cy="6346753"/>
+                      <a:ext cx="1517650" cy="2760345"/>
                     </a:xfrm>
                     <a:prstGeom prst="rect">
                       <a:avLst/>
@@ -3882,29 +4127,41 @@
                 </pic:pic>
               </a:graphicData>
             </a:graphic>
-          </wp:inline>
+            <wp14:sizeRelH relativeFrom="page">
+              <wp14:pctWidth>0</wp14:pctWidth>
+            </wp14:sizeRelH>
+            <wp14:sizeRelV relativeFrom="page">
+              <wp14:pctHeight>0</wp14:pctHeight>
+            </wp14:sizeRelV>
+          </wp:anchor>
         </w:drawing>
+      </w:r>
+      <w:r>
+        <w:br w:type="page"/>
       </w:r>
     </w:p>
     <w:p>
       <w:pPr>
         <w:pStyle w:val="Heading3"/>
       </w:pPr>
-      <w:r>
-        <w:lastRenderedPageBreak/>
-        <w:t>9.2.3 Radio Button Group</w:t>
-      </w:r>
-    </w:p>
-    <w:p>
       <w:r>
         <w:rPr>
           <w:noProof/>
           <w:lang w:eastAsia="en-US"/>
         </w:rPr>
+        <w:lastRenderedPageBreak/>
         <w:drawing>
-          <wp:inline distT="0" distB="0" distL="0" distR="0" wp14:anchorId="4378C6B0" wp14:editId="0B6B27C8">
-            <wp:extent cx="3324914" cy="6045959"/>
+          <wp:anchor distT="0" distB="0" distL="114300" distR="114300" simplePos="0" relativeHeight="251674624" behindDoc="0" locked="0" layoutInCell="1" allowOverlap="1" wp14:anchorId="3E16C332" wp14:editId="0A4B2826">
+            <wp:simplePos x="0" y="0"/>
+            <wp:positionH relativeFrom="column">
+              <wp:posOffset>0</wp:posOffset>
+            </wp:positionH>
+            <wp:positionV relativeFrom="paragraph">
+              <wp:posOffset>-68580</wp:posOffset>
+            </wp:positionV>
+            <wp:extent cx="2524760" cy="4591050"/>
             <wp:effectExtent l="0" t="0" r="0" b="0"/>
+            <wp:wrapSquare wrapText="bothSides"/>
             <wp:docPr id="83" name="Picture 83"/>
             <wp:cNvGraphicFramePr>
               <a:graphicFrameLocks xmlns:a="http://schemas.openxmlformats.org/drawingml/2006/main" noChangeAspect="1"/>
@@ -3917,7 +4174,7 @@
                     <pic:cNvPicPr/>
                   </pic:nvPicPr>
                   <pic:blipFill>
-                    <a:blip r:embed="rId25">
+                    <a:blip r:embed="rId27">
                       <a:extLst>
                         <a:ext uri="{28A0092B-C50C-407E-A947-70E740481C1C}">
                           <a14:useLocalDpi xmlns:a14="http://schemas.microsoft.com/office/drawing/2010/main" val="0"/>
@@ -3931,7 +4188,7 @@
                   <pic:spPr>
                     <a:xfrm>
                       <a:off x="0" y="0"/>
-                      <a:ext cx="3325199" cy="6046477"/>
+                      <a:ext cx="2524760" cy="4591050"/>
                     </a:xfrm>
                     <a:prstGeom prst="rect">
                       <a:avLst/>
@@ -3940,29 +4197,64 @@
                 </pic:pic>
               </a:graphicData>
             </a:graphic>
-          </wp:inline>
+            <wp14:sizeRelH relativeFrom="page">
+              <wp14:pctWidth>0</wp14:pctWidth>
+            </wp14:sizeRelH>
+            <wp14:sizeRelV relativeFrom="page">
+              <wp14:pctHeight>0</wp14:pctHeight>
+            </wp14:sizeRelV>
+          </wp:anchor>
         </w:drawing>
+      </w:r>
+      <w:r>
+        <w:t>9.2.3 Radio Button Group</w:t>
+      </w:r>
+    </w:p>
+    <w:p/>
+    <w:p>
+      <w:pPr>
+        <w:spacing w:after="200" w:line="276" w:lineRule="auto"/>
+      </w:pPr>
+      <w:r>
+        <w:t>Radio Button Groups are the rounded buttons that indicate that only one value of the following can be chosen. Radio buttons are often used with questions which have predefined answers that are acceptable.</w:t>
       </w:r>
     </w:p>
     <w:p>
       <w:pPr>
-        <w:pStyle w:val="Heading3"/>
-      </w:pPr>
-      <w:r>
-        <w:lastRenderedPageBreak/>
-        <w:t>9.2.4 Slider Bar</w:t>
-      </w:r>
+        <w:spacing w:after="200" w:line="276" w:lineRule="auto"/>
+      </w:pPr>
     </w:p>
     <w:p>
+      <w:pPr>
+        <w:spacing w:after="200" w:line="276" w:lineRule="auto"/>
+      </w:pPr>
+    </w:p>
+    <w:p>
+      <w:pPr>
+        <w:spacing w:after="200" w:line="276" w:lineRule="auto"/>
+      </w:pPr>
+    </w:p>
+    <w:p>
+      <w:pPr>
+        <w:spacing w:after="200" w:line="276" w:lineRule="auto"/>
+      </w:pPr>
       <w:r>
         <w:rPr>
           <w:noProof/>
           <w:lang w:eastAsia="en-US"/>
         </w:rPr>
         <w:drawing>
-          <wp:inline distT="0" distB="0" distL="0" distR="0" wp14:anchorId="1430D92A" wp14:editId="3107EC3D">
-            <wp:extent cx="3572594" cy="6496335"/>
+          <wp:anchor distT="0" distB="0" distL="114300" distR="114300" simplePos="0" relativeHeight="251675648" behindDoc="0" locked="0" layoutInCell="1" allowOverlap="1" wp14:anchorId="610BEBCD" wp14:editId="216200AD">
+            <wp:simplePos x="0" y="0"/>
+            <wp:positionH relativeFrom="column">
+              <wp:posOffset>674370</wp:posOffset>
+            </wp:positionH>
+            <wp:positionV relativeFrom="paragraph">
+              <wp:posOffset>120650</wp:posOffset>
+            </wp:positionV>
+            <wp:extent cx="2769235" cy="5035550"/>
             <wp:effectExtent l="0" t="0" r="0" b="0"/>
+            <wp:wrapSquare wrapText="bothSides"/>
             <wp:docPr id="84" name="Picture 84"/>
             <wp:cNvGraphicFramePr>
               <a:graphicFrameLocks xmlns:a="http://schemas.openxmlformats.org/drawingml/2006/main" noChangeAspect="1"/>
@@ -3975,7 +4267,7 @@
                     <pic:cNvPicPr/>
                   </pic:nvPicPr>
                   <pic:blipFill>
-                    <a:blip r:embed="rId26">
+                    <a:blip r:embed="rId28">
                       <a:extLst>
                         <a:ext uri="{28A0092B-C50C-407E-A947-70E740481C1C}">
                           <a14:useLocalDpi xmlns:a14="http://schemas.microsoft.com/office/drawing/2010/main" val="0"/>
@@ -3989,7 +4281,7 @@
                   <pic:spPr>
                     <a:xfrm>
                       <a:off x="0" y="0"/>
-                      <a:ext cx="3572900" cy="6496891"/>
+                      <a:ext cx="2769235" cy="5035550"/>
                     </a:xfrm>
                     <a:prstGeom prst="rect">
                       <a:avLst/>
@@ -3998,8 +4290,68 @@
                 </pic:pic>
               </a:graphicData>
             </a:graphic>
-          </wp:inline>
+            <wp14:sizeRelH relativeFrom="page">
+              <wp14:pctWidth>0</wp14:pctWidth>
+            </wp14:sizeRelH>
+            <wp14:sizeRelV relativeFrom="page">
+              <wp14:pctHeight>0</wp14:pctHeight>
+            </wp14:sizeRelV>
+          </wp:anchor>
         </w:drawing>
+      </w:r>
+    </w:p>
+    <w:p>
+      <w:pPr>
+        <w:spacing w:after="200" w:line="276" w:lineRule="auto"/>
+      </w:pPr>
+    </w:p>
+    <w:p>
+      <w:pPr>
+        <w:spacing w:after="200" w:line="276" w:lineRule="auto"/>
+      </w:pPr>
+    </w:p>
+    <w:p>
+      <w:pPr>
+        <w:spacing w:after="200" w:line="276" w:lineRule="auto"/>
+      </w:pPr>
+    </w:p>
+    <w:p>
+      <w:pPr>
+        <w:spacing w:after="200" w:line="276" w:lineRule="auto"/>
+      </w:pPr>
+    </w:p>
+    <w:p>
+      <w:pPr>
+        <w:spacing w:after="200" w:line="276" w:lineRule="auto"/>
+      </w:pPr>
+    </w:p>
+    <w:p>
+      <w:pPr>
+        <w:pStyle w:val="Heading3"/>
+      </w:pPr>
+      <w:r>
+        <w:t>9.2.4 Slider Bar</w:t>
+      </w:r>
+    </w:p>
+    <w:p>
+      <w:r>
+        <w:t>The sliding bar is a horizontal bar which users can click and slide to change the value. Typically, sliding bars will be used.</w:t>
+      </w:r>
+      <w:bookmarkStart w:id="4" w:name="_GoBack"/>
+      <w:bookmarkEnd w:id="4"/>
+    </w:p>
+    <w:p>
+      <w:pPr>
+        <w:spacing w:after="200" w:line="276" w:lineRule="auto"/>
+        <w:rPr>
+          <w:rFonts w:asciiTheme="majorHAnsi" w:eastAsiaTheme="majorEastAsia" w:hAnsiTheme="majorHAnsi" w:cstheme="majorBidi"/>
+          <w:b/>
+          <w:bCs w:val="0"/>
+          <w:color w:val="2C6600" w:themeColor="accent2"/>
+        </w:rPr>
+      </w:pPr>
+      <w:r>
+        <w:br w:type="page"/>
       </w:r>
     </w:p>
     <w:p>
@@ -4026,7 +4378,7 @@
           <w:lang w:eastAsia="en-US"/>
         </w:rPr>
         <w:drawing>
-          <wp:inline distT="0" distB="0" distL="0" distR="0" wp14:anchorId="3114528C" wp14:editId="73AF933B">
+          <wp:inline distT="0" distB="0" distL="0" distR="0" wp14:anchorId="2893D787" wp14:editId="4AC028EA">
             <wp:extent cx="3242353" cy="5895833"/>
             <wp:effectExtent l="0" t="0" r="0" b="0"/>
             <wp:docPr id="85" name="Picture 85"/>
@@ -4041,7 +4393,7 @@
                     <pic:cNvPicPr/>
                   </pic:nvPicPr>
                   <pic:blipFill>
-                    <a:blip r:embed="rId27">
+                    <a:blip r:embed="rId29">
                       <a:extLst>
                         <a:ext uri="{28A0092B-C50C-407E-A947-70E740481C1C}">
                           <a14:useLocalDpi xmlns:a14="http://schemas.microsoft.com/office/drawing/2010/main" val="0"/>
@@ -4074,7 +4426,7 @@
         </w:rPr>
         <w:lastRenderedPageBreak/>
         <w:drawing>
-          <wp:inline distT="0" distB="0" distL="0" distR="0" wp14:anchorId="31B03E7D" wp14:editId="515A0538">
+          <wp:inline distT="0" distB="0" distL="0" distR="0" wp14:anchorId="48EE6ECD" wp14:editId="7E1D877C">
             <wp:extent cx="3316406" cy="6030489"/>
             <wp:effectExtent l="0" t="0" r="0" b="0"/>
             <wp:docPr id="86" name="Picture 86"/>
@@ -4089,7 +4441,7 @@
                     <pic:cNvPicPr/>
                   </pic:nvPicPr>
                   <pic:blipFill>
-                    <a:blip r:embed="rId28">
+                    <a:blip r:embed="rId30">
                       <a:extLst>
                         <a:ext uri="{28A0092B-C50C-407E-A947-70E740481C1C}">
                           <a14:useLocalDpi xmlns:a14="http://schemas.microsoft.com/office/drawing/2010/main" val="0"/>
@@ -4141,7 +4493,7 @@
           <w:lang w:eastAsia="en-US"/>
         </w:rPr>
         <w:drawing>
-          <wp:inline distT="0" distB="0" distL="0" distR="0" wp14:anchorId="2C7F8C7D" wp14:editId="343D6BEE">
+          <wp:inline distT="0" distB="0" distL="0" distR="0" wp14:anchorId="4DE39828" wp14:editId="2F5116F7">
             <wp:extent cx="3043451" cy="5534152"/>
             <wp:effectExtent l="0" t="0" r="0" b="0"/>
             <wp:docPr id="87" name="Picture 87"/>
@@ -4156,7 +4508,7 @@
                     <pic:cNvPicPr/>
                   </pic:nvPicPr>
                   <pic:blipFill>
-                    <a:blip r:embed="rId29">
+                    <a:blip r:embed="rId31">
                       <a:extLst>
                         <a:ext uri="{28A0092B-C50C-407E-A947-70E740481C1C}">
                           <a14:useLocalDpi xmlns:a14="http://schemas.microsoft.com/office/drawing/2010/main" val="0"/>
@@ -4242,7 +4594,7 @@
         <w:lang w:eastAsia="en-US"/>
       </w:rPr>
       <w:drawing>
-        <wp:anchor distT="0" distB="0" distL="114300" distR="114300" simplePos="0" relativeHeight="251661312" behindDoc="0" locked="0" layoutInCell="1" allowOverlap="1" wp14:anchorId="353E3F3B" wp14:editId="300C7D92">
+        <wp:anchor distT="0" distB="0" distL="114300" distR="114300" simplePos="0" relativeHeight="251661312" behindDoc="0" locked="0" layoutInCell="1" allowOverlap="1" wp14:anchorId="5E526260" wp14:editId="1994E182">
           <wp:simplePos x="0" y="0"/>
           <wp:positionH relativeFrom="column">
             <wp:posOffset>5029200</wp:posOffset>
@@ -4310,7 +4662,7 @@
         <w:lang w:eastAsia="en-US"/>
       </w:rPr>
       <w:drawing>
-        <wp:anchor distT="0" distB="0" distL="114300" distR="114300" simplePos="0" relativeHeight="251662336" behindDoc="0" locked="0" layoutInCell="1" allowOverlap="1" wp14:anchorId="4A1168A8" wp14:editId="18E8C79B">
+        <wp:anchor distT="0" distB="0" distL="114300" distR="114300" simplePos="0" relativeHeight="251662336" behindDoc="0" locked="0" layoutInCell="1" allowOverlap="1" wp14:anchorId="7F9BE987" wp14:editId="1B5ACDD1">
           <wp:simplePos x="0" y="0"/>
           <wp:positionH relativeFrom="column">
             <wp:posOffset>5486400</wp:posOffset>
@@ -4397,7 +4749,7 @@
           <v:stroke joinstyle="miter"/>
           <v:path gradientshapeok="t" o:connecttype="rect"/>
         </v:shapetype>
-        <v:shape id="Text Box 56" o:spid="_x0000_s2060" type="#_x0000_t202" style="position:absolute;margin-left:957.6pt;margin-top:0;width:118.8pt;height:31.15pt;z-index:251659264;visibility:visible;mso-position-horizontal:right;mso-position-horizontal-relative:margin;mso-position-vertical:top;mso-position-vertical-relative:bottom-margin-area;mso-width-relative:margin;mso-height-relative:margin" o:gfxdata="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" filled="f" stroked="f" strokeweight=".5pt">
+        <v:shape id="Text Box 56" o:spid="_x0000_s2060" type="#_x0000_t202" style="position:absolute;margin-left:1025.2pt;margin-top:0;width:118.8pt;height:31.15pt;z-index:251659264;visibility:visible;mso-position-horizontal:right;mso-position-horizontal-relative:margin;mso-position-vertical:top;mso-position-vertical-relative:bottom-margin-area;mso-width-relative:margin;mso-height-relative:margin" o:gfxdata="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" filled="f" stroked="f" strokeweight=".5pt">
           <v:textbox style="mso-next-textbox:#Text Box 56;mso-fit-shape-to-text:t">
             <w:txbxContent>
               <w:p>
@@ -4417,7 +4769,7 @@
                   <w:rPr>
                     <w:noProof/>
                   </w:rPr>
-                  <w:t>3</w:t>
+                  <w:t>11</w:t>
                 </w:r>
                 <w:r>
                   <w:fldChar w:fldCharType="end"/>
@@ -4479,7 +4831,7 @@
         <w:lang w:eastAsia="en-US"/>
       </w:rPr>
       <w:drawing>
-        <wp:anchor distT="0" distB="0" distL="114300" distR="114300" simplePos="0" relativeHeight="251665408" behindDoc="0" locked="0" layoutInCell="1" allowOverlap="1" wp14:anchorId="0FECA61A" wp14:editId="04ACDADD">
+        <wp:anchor distT="0" distB="0" distL="114300" distR="114300" simplePos="0" relativeHeight="251665408" behindDoc="0" locked="0" layoutInCell="1" allowOverlap="1" wp14:anchorId="309A803E" wp14:editId="32369BD2">
           <wp:simplePos x="0" y="0"/>
           <wp:positionH relativeFrom="column">
             <wp:posOffset>2987411</wp:posOffset>
@@ -4558,7 +4910,7 @@
         <w:lang w:eastAsia="en-US"/>
       </w:rPr>
       <w:drawing>
-        <wp:anchor distT="0" distB="0" distL="114300" distR="114300" simplePos="0" relativeHeight="251666432" behindDoc="0" locked="0" layoutInCell="1" allowOverlap="1" wp14:anchorId="7654F23A" wp14:editId="33DD7FC6">
+        <wp:anchor distT="0" distB="0" distL="114300" distR="114300" simplePos="0" relativeHeight="251666432" behindDoc="0" locked="0" layoutInCell="1" allowOverlap="1" wp14:anchorId="7404A433" wp14:editId="711C1B5B">
           <wp:simplePos x="0" y="0"/>
           <wp:positionH relativeFrom="column">
             <wp:posOffset>-115570</wp:posOffset>
@@ -4856,6 +5208,119 @@
     </w:lvl>
   </w:abstractNum>
   <w:abstractNum w:abstractNumId="2">
+    <w:nsid w:val="155B0977"/>
+    <w:multiLevelType w:val="hybridMultilevel"/>
+    <w:tmpl w:val="8CD410A4"/>
+    <w:lvl w:ilvl="0" w:tplc="04090001">
+      <w:start w:val="1"/>
+      <w:numFmt w:val="bullet"/>
+      <w:lvlText w:val=""/>
+      <w:lvlJc w:val="left"/>
+      <w:pPr>
+        <w:ind w:left="360" w:hanging="360"/>
+      </w:pPr>
+      <w:rPr>
+        <w:rFonts w:ascii="Symbol" w:hAnsi="Symbol" w:hint="default"/>
+      </w:rPr>
+    </w:lvl>
+    <w:lvl w:ilvl="1" w:tplc="04090003" w:tentative="1">
+      <w:start w:val="1"/>
+      <w:numFmt w:val="bullet"/>
+      <w:lvlText w:val="o"/>
+      <w:lvlJc w:val="left"/>
+      <w:pPr>
+        <w:ind w:left="1080" w:hanging="360"/>
+      </w:pPr>
+      <w:rPr>
+        <w:rFonts w:ascii="Courier New" w:hAnsi="Courier New" w:cs="Courier New" w:hint="default"/>
+      </w:rPr>
+    </w:lvl>
+    <w:lvl w:ilvl="2" w:tplc="04090005" w:tentative="1">
+      <w:start w:val="1"/>
+      <w:numFmt w:val="bullet"/>
+      <w:lvlText w:val=""/>
+      <w:lvlJc w:val="left"/>
+      <w:pPr>
+        <w:ind w:left="1800" w:hanging="360"/>
+      </w:pPr>
+      <w:rPr>
+        <w:rFonts w:ascii="Wingdings" w:hAnsi="Wingdings" w:hint="default"/>
+      </w:rPr>
+    </w:lvl>
+    <w:lvl w:ilvl="3" w:tplc="04090001" w:tentative="1">
+      <w:start w:val="1"/>
+      <w:numFmt w:val="bullet"/>
+      <w:lvlText w:val=""/>
+      <w:lvlJc w:val="left"/>
+      <w:pPr>
+        <w:ind w:left="2520" w:hanging="360"/>
+      </w:pPr>
+      <w:rPr>
+        <w:rFonts w:ascii="Symbol" w:hAnsi="Symbol" w:hint="default"/>
+      </w:rPr>
+    </w:lvl>
+    <w:lvl w:ilvl="4" w:tplc="04090003" w:tentative="1">
+      <w:start w:val="1"/>
+      <w:numFmt w:val="bullet"/>
+      <w:lvlText w:val="o"/>
+      <w:lvlJc w:val="left"/>
+      <w:pPr>
+        <w:ind w:left="3240" w:hanging="360"/>
+      </w:pPr>
+      <w:rPr>
+        <w:rFonts w:ascii="Courier New" w:hAnsi="Courier New" w:cs="Courier New" w:hint="default"/>
+      </w:rPr>
+    </w:lvl>
+    <w:lvl w:ilvl="5" w:tplc="04090005" w:tentative="1">
+      <w:start w:val="1"/>
+      <w:numFmt w:val="bullet"/>
+      <w:lvlText w:val=""/>
+      <w:lvlJc w:val="left"/>
+      <w:pPr>
+        <w:ind w:left="3960" w:hanging="360"/>
+      </w:pPr>
+      <w:rPr>
+        <w:rFonts w:ascii="Wingdings" w:hAnsi="Wingdings" w:hint="default"/>
+      </w:rPr>
+    </w:lvl>
+    <w:lvl w:ilvl="6" w:tplc="04090001" w:tentative="1">
+      <w:start w:val="1"/>
+      <w:numFmt w:val="bullet"/>
+      <w:lvlText w:val=""/>
+      <w:lvlJc w:val="left"/>
+      <w:pPr>
+        <w:ind w:left="4680" w:hanging="360"/>
+      </w:pPr>
+      <w:rPr>
+        <w:rFonts w:ascii="Symbol" w:hAnsi="Symbol" w:hint="default"/>
+      </w:rPr>
+    </w:lvl>
+    <w:lvl w:ilvl="7" w:tplc="04090003" w:tentative="1">
+      <w:start w:val="1"/>
+      <w:numFmt w:val="bullet"/>
+      <w:lvlText w:val="o"/>
+      <w:lvlJc w:val="left"/>
+      <w:pPr>
+        <w:ind w:left="5400" w:hanging="360"/>
+      </w:pPr>
+      <w:rPr>
+        <w:rFonts w:ascii="Courier New" w:hAnsi="Courier New" w:cs="Courier New" w:hint="default"/>
+      </w:rPr>
+    </w:lvl>
+    <w:lvl w:ilvl="8" w:tplc="04090005" w:tentative="1">
+      <w:start w:val="1"/>
+      <w:numFmt w:val="bullet"/>
+      <w:lvlText w:val=""/>
+      <w:lvlJc w:val="left"/>
+      <w:pPr>
+        <w:ind w:left="6120" w:hanging="360"/>
+      </w:pPr>
+      <w:rPr>
+        <w:rFonts w:ascii="Wingdings" w:hAnsi="Wingdings" w:hint="default"/>
+      </w:rPr>
+    </w:lvl>
+  </w:abstractNum>
+  <w:abstractNum w:abstractNumId="3">
     <w:nsid w:val="16FA3C2A"/>
     <w:multiLevelType w:val="hybridMultilevel"/>
     <w:tmpl w:val="97D2C4D8"/>
@@ -4968,7 +5433,7 @@
       </w:rPr>
     </w:lvl>
   </w:abstractNum>
-  <w:abstractNum w:abstractNumId="3">
+  <w:abstractNum w:abstractNumId="4">
     <w:nsid w:val="1C7E36FF"/>
     <w:multiLevelType w:val="hybridMultilevel"/>
     <w:tmpl w:val="2A2421D6"/>
@@ -5081,7 +5546,7 @@
       </w:rPr>
     </w:lvl>
   </w:abstractNum>
-  <w:abstractNum w:abstractNumId="4">
+  <w:abstractNum w:abstractNumId="5">
     <w:nsid w:val="1F3A3905"/>
     <w:multiLevelType w:val="hybridMultilevel"/>
     <w:tmpl w:val="76E4822A"/>
@@ -5194,7 +5659,7 @@
       </w:rPr>
     </w:lvl>
   </w:abstractNum>
-  <w:abstractNum w:abstractNumId="5">
+  <w:abstractNum w:abstractNumId="6">
     <w:nsid w:val="2B174F8B"/>
     <w:multiLevelType w:val="hybridMultilevel"/>
     <w:tmpl w:val="8256B5B6"/>
@@ -5280,7 +5745,7 @@
       </w:pPr>
     </w:lvl>
   </w:abstractNum>
-  <w:abstractNum w:abstractNumId="6">
+  <w:abstractNum w:abstractNumId="7">
     <w:nsid w:val="2DE67D6E"/>
     <w:multiLevelType w:val="hybridMultilevel"/>
     <w:tmpl w:val="66ECD806"/>
@@ -5393,7 +5858,7 @@
       </w:rPr>
     </w:lvl>
   </w:abstractNum>
-  <w:abstractNum w:abstractNumId="7">
+  <w:abstractNum w:abstractNumId="8">
     <w:nsid w:val="390C507F"/>
     <w:multiLevelType w:val="hybridMultilevel"/>
     <w:tmpl w:val="D71252BE"/>
@@ -5506,7 +5971,7 @@
       </w:rPr>
     </w:lvl>
   </w:abstractNum>
-  <w:abstractNum w:abstractNumId="8">
+  <w:abstractNum w:abstractNumId="9">
     <w:nsid w:val="3BFD1008"/>
     <w:multiLevelType w:val="hybridMultilevel"/>
     <w:tmpl w:val="801EA454"/>
@@ -5619,7 +6084,7 @@
       </w:rPr>
     </w:lvl>
   </w:abstractNum>
-  <w:abstractNum w:abstractNumId="9">
+  <w:abstractNum w:abstractNumId="10">
     <w:nsid w:val="3DD6758D"/>
     <w:multiLevelType w:val="multilevel"/>
     <w:tmpl w:val="C54A535A"/>
@@ -5638,7 +6103,6 @@
     <w:lvl w:ilvl="1">
       <w:start w:val="1"/>
       <w:numFmt w:val="decimal"/>
-      <w:pStyle w:val="Heading2"/>
       <w:lvlText w:val="%1.%2"/>
       <w:lvlJc w:val="left"/>
       <w:pPr>
@@ -5733,7 +6197,7 @@
       </w:rPr>
     </w:lvl>
   </w:abstractNum>
-  <w:abstractNum w:abstractNumId="10">
+  <w:abstractNum w:abstractNumId="11">
     <w:nsid w:val="4C517E09"/>
     <w:multiLevelType w:val="hybridMultilevel"/>
     <w:tmpl w:val="DA38336E"/>
@@ -5846,7 +6310,7 @@
       </w:rPr>
     </w:lvl>
   </w:abstractNum>
-  <w:abstractNum w:abstractNumId="11">
+  <w:abstractNum w:abstractNumId="12">
     <w:nsid w:val="58D52370"/>
     <w:multiLevelType w:val="hybridMultilevel"/>
     <w:tmpl w:val="9C0E5118"/>
@@ -5959,7 +6423,7 @@
       </w:rPr>
     </w:lvl>
   </w:abstractNum>
-  <w:abstractNum w:abstractNumId="12">
+  <w:abstractNum w:abstractNumId="13">
     <w:nsid w:val="65E2510E"/>
     <w:multiLevelType w:val="hybridMultilevel"/>
     <w:tmpl w:val="80BC43DA"/>
@@ -6072,7 +6536,7 @@
       </w:rPr>
     </w:lvl>
   </w:abstractNum>
-  <w:abstractNum w:abstractNumId="13">
+  <w:abstractNum w:abstractNumId="14">
     <w:nsid w:val="778F7DB9"/>
     <w:multiLevelType w:val="hybridMultilevel"/>
     <w:tmpl w:val="00E218A2"/>
@@ -6185,7 +6649,7 @@
       </w:rPr>
     </w:lvl>
   </w:abstractNum>
-  <w:abstractNum w:abstractNumId="14">
+  <w:abstractNum w:abstractNumId="15">
     <w:nsid w:val="78FA5E84"/>
     <w:multiLevelType w:val="hybridMultilevel"/>
     <w:tmpl w:val="8226500E"/>
@@ -6271,7 +6735,7 @@
       </w:pPr>
     </w:lvl>
   </w:abstractNum>
-  <w:abstractNum w:abstractNumId="15">
+  <w:abstractNum w:abstractNumId="16">
     <w:nsid w:val="79C43785"/>
     <w:multiLevelType w:val="hybridMultilevel"/>
     <w:tmpl w:val="71D46E94"/>
@@ -6385,52 +6849,55 @@
     </w:lvl>
   </w:abstractNum>
   <w:num w:numId="1">
-    <w:abstractNumId w:val="5"/>
+    <w:abstractNumId w:val="6"/>
   </w:num>
   <w:num w:numId="2">
+    <w:abstractNumId w:val="15"/>
+  </w:num>
+  <w:num w:numId="3">
+    <w:abstractNumId w:val="3"/>
+  </w:num>
+  <w:num w:numId="4">
+    <w:abstractNumId w:val="4"/>
+  </w:num>
+  <w:num w:numId="5">
     <w:abstractNumId w:val="14"/>
   </w:num>
-  <w:num w:numId="3">
-    <w:abstractNumId w:val="2"/>
-  </w:num>
-  <w:num w:numId="4">
-    <w:abstractNumId w:val="3"/>
-  </w:num>
-  <w:num w:numId="5">
+  <w:num w:numId="6">
     <w:abstractNumId w:val="13"/>
   </w:num>
-  <w:num w:numId="6">
+  <w:num w:numId="7">
     <w:abstractNumId w:val="12"/>
   </w:num>
-  <w:num w:numId="7">
-    <w:abstractNumId w:val="11"/>
-  </w:num>
   <w:num w:numId="8">
-    <w:abstractNumId w:val="15"/>
+    <w:abstractNumId w:val="16"/>
   </w:num>
   <w:num w:numId="9">
-    <w:abstractNumId w:val="7"/>
+    <w:abstractNumId w:val="8"/>
   </w:num>
   <w:num w:numId="10">
-    <w:abstractNumId w:val="4"/>
+    <w:abstractNumId w:val="5"/>
   </w:num>
   <w:num w:numId="11">
     <w:abstractNumId w:val="0"/>
   </w:num>
   <w:num w:numId="12">
-    <w:abstractNumId w:val="6"/>
+    <w:abstractNumId w:val="7"/>
   </w:num>
   <w:num w:numId="13">
-    <w:abstractNumId w:val="10"/>
+    <w:abstractNumId w:val="11"/>
   </w:num>
   <w:num w:numId="14">
-    <w:abstractNumId w:val="8"/>
+    <w:abstractNumId w:val="9"/>
   </w:num>
   <w:num w:numId="15">
-    <w:abstractNumId w:val="9"/>
+    <w:abstractNumId w:val="10"/>
   </w:num>
   <w:num w:numId="16">
     <w:abstractNumId w:val="1"/>
+  </w:num>
+  <w:num w:numId="17">
+    <w:abstractNumId w:val="2"/>
   </w:num>
 </w:numbering>
 </file>
@@ -6606,26 +7073,15 @@
   </w:style>
   <w:style w:type="paragraph" w:styleId="Heading1">
     <w:name w:val="heading 1"/>
-    <w:basedOn w:val="Normal"/>
-    <w:next w:val="Normal"/>
+    <w:basedOn w:val="Style1"/>
+    <w:next w:val="Style1"/>
     <w:link w:val="Heading1Char"/>
     <w:uiPriority w:val="9"/>
     <w:qFormat/>
-    <w:rsid w:val="009D21BA"/>
+    <w:rsid w:val="00E35E94"/>
     <w:pPr>
-      <w:keepNext/>
-      <w:keepLines/>
-      <w:spacing w:before="480" w:after="0"/>
       <w:outlineLvl w:val="0"/>
     </w:pPr>
-    <w:rPr>
-      <w:rFonts w:asciiTheme="majorHAnsi" w:eastAsiaTheme="majorEastAsia" w:hAnsiTheme="majorHAnsi" w:cstheme="majorBidi"/>
-      <w:b/>
-      <w:bCs w:val="0"/>
-      <w:color w:val="102600" w:themeColor="accent1" w:themeShade="BF"/>
-      <w:sz w:val="28"/>
-      <w:szCs w:val="28"/>
-    </w:rPr>
   </w:style>
   <w:style w:type="paragraph" w:styleId="Heading2">
     <w:name w:val="heading 2"/>
@@ -6635,19 +7091,14 @@
     <w:uiPriority w:val="9"/>
     <w:unhideWhenUsed/>
     <w:qFormat/>
-    <w:rsid w:val="006846B9"/>
+    <w:rsid w:val="00A210AD"/>
     <w:pPr>
       <w:keepNext/>
       <w:keepLines/>
-      <w:numPr>
-        <w:ilvl w:val="1"/>
-        <w:numId w:val="15"/>
-      </w:numPr>
       <w:pBdr>
         <w:bottom w:val="single" w:sz="24" w:space="0" w:color="163300" w:themeColor="accent1"/>
       </w:pBdr>
       <w:spacing w:before="200"/>
-      <w:ind w:left="0" w:firstLine="0"/>
       <w:outlineLvl w:val="1"/>
     </w:pPr>
     <w:rPr>
@@ -6731,7 +7182,6 @@
   <w:style w:type="character" w:default="1" w:styleId="DefaultParagraphFont">
     <w:name w:val="Default Paragraph Font"/>
     <w:uiPriority w:val="1"/>
-    <w:semiHidden/>
     <w:unhideWhenUsed/>
   </w:style>
   <w:style w:type="table" w:default="1" w:styleId="TableNormal">
@@ -6760,13 +7210,14 @@
     <w:basedOn w:val="DefaultParagraphFont"/>
     <w:link w:val="Heading1"/>
     <w:uiPriority w:val="9"/>
-    <w:rsid w:val="009D21BA"/>
+    <w:rsid w:val="00E35E94"/>
     <w:rPr>
       <w:rFonts w:asciiTheme="majorHAnsi" w:eastAsiaTheme="majorEastAsia" w:hAnsiTheme="majorHAnsi" w:cstheme="majorBidi"/>
       <w:b/>
-      <w:color w:val="102600" w:themeColor="accent1" w:themeShade="BF"/>
+      <w:color w:val="FFFFFF" w:themeColor="background1"/>
       <w:sz w:val="28"/>
       <w:szCs w:val="28"/>
+      <w:shd w:val="clear" w:color="auto" w:fill="2B2B2B"/>
       <w:lang w:eastAsia="ja-JP"/>
     </w:rPr>
   </w:style>
@@ -6775,7 +7226,7 @@
     <w:basedOn w:val="DefaultParagraphFont"/>
     <w:link w:val="Heading2"/>
     <w:uiPriority w:val="9"/>
-    <w:rsid w:val="006846B9"/>
+    <w:rsid w:val="00A210AD"/>
     <w:rPr>
       <w:rFonts w:asciiTheme="majorHAnsi" w:eastAsiaTheme="majorEastAsia" w:hAnsiTheme="majorHAnsi" w:cstheme="majorBidi"/>
       <w:b/>
@@ -6895,6 +7346,7 @@
     <w:name w:val="TOC Heading"/>
     <w:basedOn w:val="Heading1"/>
     <w:next w:val="Normal"/>
+    <w:link w:val="TOCHeadingChar"/>
     <w:uiPriority w:val="39"/>
     <w:unhideWhenUsed/>
     <w:qFormat/>
@@ -7856,6 +8308,64 @@
         </w:tcBorders>
       </w:tcPr>
     </w:tblStylePr>
+  </w:style>
+  <w:style w:type="paragraph" w:customStyle="1" w:styleId="Style1">
+    <w:name w:val="Style1"/>
+    <w:next w:val="Heading1"/>
+    <w:link w:val="Style1Char"/>
+    <w:rsid w:val="00E35E94"/>
+    <w:pPr>
+      <w:pBdr>
+        <w:top w:val="single" w:sz="24" w:space="1" w:color="2B2B2B"/>
+        <w:left w:val="single" w:sz="24" w:space="4" w:color="2B2B2B"/>
+        <w:bottom w:val="single" w:sz="24" w:space="1" w:color="2B2B2B"/>
+        <w:right w:val="single" w:sz="24" w:space="4" w:color="2B2B2B"/>
+      </w:pBdr>
+      <w:shd w:val="clear" w:color="auto" w:fill="2B2B2B"/>
+      <w:tabs>
+        <w:tab w:val="left" w:pos="1830"/>
+      </w:tabs>
+      <w:spacing w:after="240"/>
+    </w:pPr>
+    <w:rPr>
+      <w:rFonts w:asciiTheme="majorHAnsi" w:eastAsiaTheme="majorEastAsia" w:hAnsiTheme="majorHAnsi" w:cstheme="majorBidi"/>
+      <w:b/>
+      <w:color w:val="FFFFFF" w:themeColor="background1"/>
+      <w:sz w:val="28"/>
+      <w:szCs w:val="28"/>
+      <w:lang w:eastAsia="ja-JP"/>
+    </w:rPr>
+  </w:style>
+  <w:style w:type="character" w:customStyle="1" w:styleId="TOCHeadingChar">
+    <w:name w:val="TOC Heading Char"/>
+    <w:basedOn w:val="Heading1Char"/>
+    <w:link w:val="TOCHeading"/>
+    <w:uiPriority w:val="39"/>
+    <w:rsid w:val="00E35E94"/>
+    <w:rPr>
+      <w:rFonts w:asciiTheme="majorHAnsi" w:eastAsiaTheme="majorEastAsia" w:hAnsiTheme="majorHAnsi" w:cstheme="majorBidi"/>
+      <w:b/>
+      <w:color w:val="FFFFFF" w:themeColor="background1"/>
+      <w:sz w:val="28"/>
+      <w:szCs w:val="28"/>
+      <w:shd w:val="clear" w:color="auto" w:fill="2B2B2B"/>
+      <w:lang w:eastAsia="ja-JP"/>
+    </w:rPr>
+  </w:style>
+  <w:style w:type="character" w:customStyle="1" w:styleId="Style1Char">
+    <w:name w:val="Style1 Char"/>
+    <w:basedOn w:val="TOCHeadingChar"/>
+    <w:link w:val="Style1"/>
+    <w:rsid w:val="00E35E94"/>
+    <w:rPr>
+      <w:rFonts w:asciiTheme="majorHAnsi" w:eastAsiaTheme="majorEastAsia" w:hAnsiTheme="majorHAnsi" w:cstheme="majorBidi"/>
+      <w:b/>
+      <w:color w:val="FFFFFF" w:themeColor="background1"/>
+      <w:sz w:val="28"/>
+      <w:szCs w:val="28"/>
+      <w:shd w:val="clear" w:color="auto" w:fill="2B2B2B"/>
+      <w:lang w:eastAsia="ja-JP"/>
+    </w:rPr>
   </w:style>
 </w:styles>
 </file>
@@ -9289,7 +9799,7 @@
 </file>
 
 <file path=customXml/itemProps2.xml><?xml version="1.0" encoding="utf-8"?>
-<ds:datastoreItem xmlns:ds="http://schemas.openxmlformats.org/officeDocument/2006/customXml" ds:itemID="{423721C0-31B7-4EB5-A5CA-4BC807E80A7D}">
+<ds:datastoreItem xmlns:ds="http://schemas.openxmlformats.org/officeDocument/2006/customXml" ds:itemID="{85F6172D-39EC-487B-9503-1C0BE8838618}">
   <ds:schemaRefs>
     <ds:schemaRef ds:uri="http://schemas.openxmlformats.org/officeDocument/2006/bibliography"/>
   </ds:schemaRefs>

</xml_diff>